<commit_message>
Rearrange and Consilidated Streamlit
</commit_message>
<xml_diff>
--- a/Plan Comments and Notes, 204 E Oakland, 2023.docx
+++ b/Plan Comments and Notes, 204 E Oakland, 2023.docx
@@ -152,695 +152,699 @@
         </w:rPr>
         <w:t xml:space="preserve">Since you're checking out my </w:t>
       </w:r>
+      <w:r>
+        <w:rPr>
+          <w:rFonts w:ascii="Times New Roman" w:hAnsi="Times New Roman" w:cs="Times New Roman"/>
+        </w:rPr>
+        <w:t>AutoCAD</w:t>
+      </w:r>
+      <w:r>
+        <w:rPr>
+          <w:rFonts w:ascii="Times New Roman" w:hAnsi="Times New Roman" w:cs="Times New Roman"/>
+        </w:rPr>
+        <w:t xml:space="preserve"> model of 204 E Oakland, I want you to read some notes on what I learned while making it.</w:t>
+      </w:r>
+    </w:p>
+    <w:p>
+      <w:pPr>
+        <w:spacing w:line="480" w:lineRule="auto"/>
+        <w:rPr>
+          <w:rFonts w:ascii="Times New Roman" w:hAnsi="Times New Roman" w:cs="Times New Roman"/>
+        </w:rPr>
+      </w:pPr>
+    </w:p>
+    <w:p>
+      <w:pPr>
+        <w:spacing w:line="480" w:lineRule="auto"/>
+        <w:rPr>
+          <w:rFonts w:ascii="Times New Roman" w:hAnsi="Times New Roman" w:cs="Times New Roman"/>
+        </w:rPr>
+      </w:pPr>
+      <w:r>
+        <w:rPr>
+          <w:rFonts w:ascii="Times New Roman" w:hAnsi="Times New Roman" w:cs="Times New Roman"/>
+        </w:rPr>
+        <w:t>But first, I'm going to tell you how I got to making a floorplan for a house that has been around since the early 1900's</w:t>
+      </w:r>
+      <w:proofErr w:type="gramStart"/>
+      <w:r>
+        <w:rPr>
+          <w:rFonts w:ascii="Times New Roman" w:hAnsi="Times New Roman" w:cs="Times New Roman"/>
+        </w:rPr>
+        <w:t xml:space="preserve"> ..</w:t>
+      </w:r>
+      <w:proofErr w:type="gramEnd"/>
+      <w:r>
+        <w:rPr>
+          <w:rFonts w:ascii="Times New Roman" w:hAnsi="Times New Roman" w:cs="Times New Roman"/>
+        </w:rPr>
+        <w:t xml:space="preserve"> making this house four times my age! - I'm 23 right now. </w:t>
+      </w:r>
+    </w:p>
+    <w:p>
+      <w:pPr>
+        <w:spacing w:line="480" w:lineRule="auto"/>
+        <w:rPr>
+          <w:rFonts w:ascii="Times New Roman" w:hAnsi="Times New Roman" w:cs="Times New Roman"/>
+        </w:rPr>
+      </w:pPr>
+    </w:p>
+    <w:p>
+      <w:pPr>
+        <w:pStyle w:val="Heading1"/>
+      </w:pPr>
+      <w:r>
+        <w:t>My crazy rental property as a college student</w:t>
+      </w:r>
+    </w:p>
+    <w:p>
+      <w:pPr>
+        <w:spacing w:line="480" w:lineRule="auto"/>
+        <w:rPr>
+          <w:rFonts w:ascii="Times New Roman" w:hAnsi="Times New Roman" w:cs="Times New Roman"/>
+        </w:rPr>
+      </w:pPr>
+    </w:p>
+    <w:p>
+      <w:pPr>
+        <w:spacing w:line="480" w:lineRule="auto"/>
+        <w:rPr>
+          <w:rFonts w:ascii="Times New Roman" w:hAnsi="Times New Roman" w:cs="Times New Roman"/>
+        </w:rPr>
+      </w:pPr>
+      <w:r>
+        <w:rPr>
+          <w:rFonts w:ascii="Times New Roman" w:hAnsi="Times New Roman" w:cs="Times New Roman"/>
+        </w:rPr>
+        <w:t xml:space="preserve">I began my undergraduate degree in mechanical engineering just over 5 years ago, In 2018. Going into university, I was recovering from the first of many surgeries in my years ahead. This </w:t>
+      </w:r>
+      <w:proofErr w:type="gramStart"/>
+      <w:r>
+        <w:rPr>
+          <w:rFonts w:ascii="Times New Roman" w:hAnsi="Times New Roman" w:cs="Times New Roman"/>
+        </w:rPr>
+        <w:t>particular surgery</w:t>
+      </w:r>
+      <w:proofErr w:type="gramEnd"/>
+      <w:r>
+        <w:rPr>
+          <w:rFonts w:ascii="Times New Roman" w:hAnsi="Times New Roman" w:cs="Times New Roman"/>
+        </w:rPr>
+        <w:t xml:space="preserve"> was to remove my </w:t>
+      </w:r>
+      <w:r>
+        <w:rPr>
+          <w:rFonts w:ascii="Times New Roman" w:hAnsi="Times New Roman" w:cs="Times New Roman"/>
+        </w:rPr>
+        <w:t>S</w:t>
+      </w:r>
+      <w:r>
+        <w:rPr>
+          <w:rFonts w:ascii="Times New Roman" w:hAnsi="Times New Roman" w:cs="Times New Roman"/>
+        </w:rPr>
+        <w:t xml:space="preserve">tapes, which left me deaf in one ear. </w:t>
+      </w:r>
+    </w:p>
+    <w:p>
+      <w:pPr>
+        <w:spacing w:line="480" w:lineRule="auto"/>
+        <w:rPr>
+          <w:rFonts w:ascii="Times New Roman" w:hAnsi="Times New Roman" w:cs="Times New Roman"/>
+        </w:rPr>
+      </w:pPr>
+      <w:r>
+        <w:rPr>
+          <w:rFonts w:ascii="Times New Roman" w:hAnsi="Times New Roman" w:cs="Times New Roman"/>
+        </w:rPr>
+        <w:t xml:space="preserve">Unable to swim on </w:t>
+      </w:r>
+      <w:r>
+        <w:rPr>
+          <w:rFonts w:ascii="Times New Roman" w:hAnsi="Times New Roman" w:cs="Times New Roman"/>
+        </w:rPr>
+        <w:t>doctors’</w:t>
+      </w:r>
+      <w:r>
+        <w:rPr>
+          <w:rFonts w:ascii="Times New Roman" w:hAnsi="Times New Roman" w:cs="Times New Roman"/>
+        </w:rPr>
+        <w:t xml:space="preserve"> orders I found myself looking for something to fill my summer with. I began reading about </w:t>
+      </w:r>
+      <w:r>
+        <w:rPr>
+          <w:rFonts w:ascii="Times New Roman" w:hAnsi="Times New Roman" w:cs="Times New Roman"/>
+        </w:rPr>
+        <w:t xml:space="preserve">financial </w:t>
+      </w:r>
+      <w:r>
+        <w:rPr>
+          <w:rFonts w:ascii="Times New Roman" w:hAnsi="Times New Roman" w:cs="Times New Roman"/>
+        </w:rPr>
+        <w:t xml:space="preserve">investments - something I had taken a class on </w:t>
+      </w:r>
+      <w:r>
+        <w:rPr>
+          <w:rFonts w:ascii="Times New Roman" w:hAnsi="Times New Roman" w:cs="Times New Roman"/>
+        </w:rPr>
+        <w:t xml:space="preserve">in high school. </w:t>
+      </w:r>
+    </w:p>
+    <w:p>
+      <w:pPr>
+        <w:spacing w:line="480" w:lineRule="auto"/>
+        <w:rPr>
+          <w:rFonts w:ascii="Times New Roman" w:hAnsi="Times New Roman" w:cs="Times New Roman"/>
+        </w:rPr>
+      </w:pPr>
+    </w:p>
+    <w:p>
+      <w:pPr>
+        <w:spacing w:line="480" w:lineRule="auto"/>
+        <w:rPr>
+          <w:rFonts w:ascii="Times New Roman" w:hAnsi="Times New Roman" w:cs="Times New Roman"/>
+        </w:rPr>
+      </w:pPr>
+      <w:r>
+        <w:rPr>
+          <w:rFonts w:ascii="Times New Roman" w:hAnsi="Times New Roman" w:cs="Times New Roman"/>
+        </w:rPr>
+        <w:t>After trudging through stocks bonds and alternative investments,</w:t>
+      </w:r>
+      <w:r>
+        <w:rPr>
+          <w:rFonts w:ascii="Times New Roman" w:hAnsi="Times New Roman" w:cs="Times New Roman"/>
+        </w:rPr>
+        <w:t xml:space="preserve"> I found myself </w:t>
+      </w:r>
+      <w:r>
+        <w:rPr>
+          <w:rFonts w:ascii="Times New Roman" w:hAnsi="Times New Roman" w:cs="Times New Roman"/>
+        </w:rPr>
+        <w:t>interested</w:t>
+      </w:r>
+      <w:r>
+        <w:rPr>
+          <w:rFonts w:ascii="Times New Roman" w:hAnsi="Times New Roman" w:cs="Times New Roman"/>
+        </w:rPr>
+        <w:t xml:space="preserve"> in real</w:t>
+      </w:r>
+      <w:r>
+        <w:rPr>
+          <w:rFonts w:ascii="Times New Roman" w:hAnsi="Times New Roman" w:cs="Times New Roman"/>
+        </w:rPr>
+        <w:t>-</w:t>
+      </w:r>
+      <w:r>
+        <w:rPr>
+          <w:rFonts w:ascii="Times New Roman" w:hAnsi="Times New Roman" w:cs="Times New Roman"/>
+        </w:rPr>
+        <w:t xml:space="preserve">estate, but had no idea where to start. </w:t>
+      </w:r>
+      <w:r>
+        <w:rPr>
+          <w:rFonts w:ascii="Times New Roman" w:hAnsi="Times New Roman" w:cs="Times New Roman"/>
+        </w:rPr>
+        <w:t xml:space="preserve">Left confused about how to enter real-estate investing, I invested into stocks. </w:t>
+      </w:r>
+    </w:p>
+    <w:p>
+      <w:pPr>
+        <w:spacing w:line="480" w:lineRule="auto"/>
+        <w:rPr>
+          <w:rFonts w:ascii="Times New Roman" w:hAnsi="Times New Roman" w:cs="Times New Roman"/>
+        </w:rPr>
+      </w:pPr>
+    </w:p>
+    <w:p>
+      <w:pPr>
+        <w:spacing w:line="480" w:lineRule="auto"/>
+        <w:rPr>
+          <w:rFonts w:ascii="Times New Roman" w:hAnsi="Times New Roman" w:cs="Times New Roman"/>
+        </w:rPr>
+      </w:pPr>
+      <w:r>
+        <w:rPr>
+          <w:rFonts w:ascii="Times New Roman" w:hAnsi="Times New Roman" w:cs="Times New Roman"/>
+        </w:rPr>
+        <w:t xml:space="preserve">Fast forward to my junior year at Ohio State. </w:t>
+      </w:r>
+      <w:r>
+        <w:rPr>
+          <w:rFonts w:ascii="Times New Roman" w:hAnsi="Times New Roman" w:cs="Times New Roman"/>
+        </w:rPr>
+        <w:t xml:space="preserve">The world changing </w:t>
+      </w:r>
+      <w:r>
+        <w:rPr>
+          <w:rFonts w:ascii="Times New Roman" w:hAnsi="Times New Roman" w:cs="Times New Roman"/>
+        </w:rPr>
+        <w:t>Covid</w:t>
+      </w:r>
+      <w:r>
+        <w:rPr>
+          <w:rFonts w:ascii="Times New Roman" w:hAnsi="Times New Roman" w:cs="Times New Roman"/>
+        </w:rPr>
+        <w:t>-</w:t>
+      </w:r>
+      <w:r>
+        <w:rPr>
+          <w:rFonts w:ascii="Times New Roman" w:hAnsi="Times New Roman" w:cs="Times New Roman"/>
+        </w:rPr>
+        <w:t xml:space="preserve">19 prevented </w:t>
+      </w:r>
+      <w:r>
+        <w:rPr>
+          <w:rFonts w:ascii="Times New Roman" w:hAnsi="Times New Roman" w:cs="Times New Roman"/>
+        </w:rPr>
+        <w:t xml:space="preserve">college students </w:t>
+      </w:r>
+      <w:r>
+        <w:rPr>
+          <w:rFonts w:ascii="Times New Roman" w:hAnsi="Times New Roman" w:cs="Times New Roman"/>
+        </w:rPr>
+        <w:t>from attending</w:t>
+      </w:r>
+      <w:r>
+        <w:rPr>
+          <w:rFonts w:ascii="Times New Roman" w:hAnsi="Times New Roman" w:cs="Times New Roman"/>
+        </w:rPr>
+        <w:t>. It just so happened to be</w:t>
+      </w:r>
+      <w:r>
+        <w:rPr>
+          <w:rFonts w:ascii="Times New Roman" w:hAnsi="Times New Roman" w:cs="Times New Roman"/>
+        </w:rPr>
+        <w:t xml:space="preserve"> the most difficult year of </w:t>
+      </w:r>
+      <w:r>
+        <w:rPr>
+          <w:rFonts w:ascii="Times New Roman" w:hAnsi="Times New Roman" w:cs="Times New Roman"/>
+        </w:rPr>
+        <w:t xml:space="preserve">my </w:t>
+      </w:r>
+      <w:r>
+        <w:rPr>
+          <w:rFonts w:ascii="Times New Roman" w:hAnsi="Times New Roman" w:cs="Times New Roman"/>
+        </w:rPr>
+        <w:t>four-year</w:t>
+      </w:r>
+      <w:r>
+        <w:rPr>
+          <w:rFonts w:ascii="Times New Roman" w:hAnsi="Times New Roman" w:cs="Times New Roman"/>
+        </w:rPr>
+        <w:t xml:space="preserve"> </w:t>
+      </w:r>
+      <w:r>
+        <w:rPr>
+          <w:rFonts w:ascii="Times New Roman" w:hAnsi="Times New Roman" w:cs="Times New Roman"/>
+        </w:rPr>
+        <w:t xml:space="preserve">university </w:t>
+      </w:r>
+      <w:r>
+        <w:rPr>
+          <w:rFonts w:ascii="Times New Roman" w:hAnsi="Times New Roman" w:cs="Times New Roman"/>
+        </w:rPr>
+        <w:t xml:space="preserve">track. </w:t>
+      </w:r>
+    </w:p>
+    <w:p>
+      <w:pPr>
+        <w:spacing w:line="480" w:lineRule="auto"/>
+        <w:rPr>
+          <w:rFonts w:ascii="Times New Roman" w:hAnsi="Times New Roman" w:cs="Times New Roman"/>
+        </w:rPr>
+      </w:pPr>
+    </w:p>
+    <w:p>
+      <w:pPr>
+        <w:spacing w:line="480" w:lineRule="auto"/>
+        <w:rPr>
+          <w:rFonts w:ascii="Times New Roman" w:hAnsi="Times New Roman" w:cs="Times New Roman"/>
+        </w:rPr>
+      </w:pPr>
+      <w:r>
+        <w:rPr>
+          <w:rFonts w:ascii="Times New Roman" w:hAnsi="Times New Roman" w:cs="Times New Roman"/>
+        </w:rPr>
+        <w:t>Grades</w:t>
+      </w:r>
+      <w:r>
+        <w:rPr>
+          <w:rFonts w:ascii="Times New Roman" w:hAnsi="Times New Roman" w:cs="Times New Roman"/>
+        </w:rPr>
+        <w:t xml:space="preserve"> struggled, but </w:t>
+      </w:r>
+      <w:r>
+        <w:rPr>
+          <w:rFonts w:ascii="Times New Roman" w:hAnsi="Times New Roman" w:cs="Times New Roman"/>
+        </w:rPr>
+        <w:t xml:space="preserve">like the summer before college, I </w:t>
+      </w:r>
+      <w:r>
+        <w:rPr>
+          <w:rFonts w:ascii="Times New Roman" w:hAnsi="Times New Roman" w:cs="Times New Roman"/>
+        </w:rPr>
+        <w:t xml:space="preserve">found myself with more </w:t>
+      </w:r>
+      <w:r>
+        <w:rPr>
+          <w:rFonts w:ascii="Times New Roman" w:hAnsi="Times New Roman" w:cs="Times New Roman"/>
+        </w:rPr>
+        <w:t xml:space="preserve">spare </w:t>
+      </w:r>
+      <w:r>
+        <w:rPr>
+          <w:rFonts w:ascii="Times New Roman" w:hAnsi="Times New Roman" w:cs="Times New Roman"/>
+        </w:rPr>
+        <w:t xml:space="preserve">time </w:t>
+      </w:r>
+      <w:r>
+        <w:rPr>
+          <w:rFonts w:ascii="Times New Roman" w:hAnsi="Times New Roman" w:cs="Times New Roman"/>
+        </w:rPr>
+        <w:t>between</w:t>
+      </w:r>
+      <w:r>
+        <w:rPr>
+          <w:rFonts w:ascii="Times New Roman" w:hAnsi="Times New Roman" w:cs="Times New Roman"/>
+        </w:rPr>
+        <w:t xml:space="preserve"> zoom lectures, which were notoriously more boring than normal lectures. </w:t>
+      </w:r>
+      <w:r>
+        <w:rPr>
+          <w:rFonts w:ascii="Times New Roman" w:hAnsi="Times New Roman" w:cs="Times New Roman"/>
+        </w:rPr>
+        <w:t xml:space="preserve">So, </w:t>
+      </w:r>
+      <w:r>
+        <w:rPr>
+          <w:rFonts w:ascii="Times New Roman" w:hAnsi="Times New Roman" w:cs="Times New Roman"/>
+        </w:rPr>
+        <w:t xml:space="preserve">I filled a small piece of each day browsing </w:t>
+      </w:r>
+      <w:r>
+        <w:rPr>
+          <w:rFonts w:ascii="Times New Roman" w:hAnsi="Times New Roman" w:cs="Times New Roman"/>
+        </w:rPr>
+        <w:t>Zillow. For</w:t>
+      </w:r>
+      <w:r>
+        <w:rPr>
+          <w:rFonts w:ascii="Times New Roman" w:hAnsi="Times New Roman" w:cs="Times New Roman"/>
+        </w:rPr>
+        <w:t xml:space="preserve"> sale listings </w:t>
+      </w:r>
+      <w:r>
+        <w:rPr>
+          <w:rFonts w:ascii="Times New Roman" w:hAnsi="Times New Roman" w:cs="Times New Roman"/>
+        </w:rPr>
+        <w:t xml:space="preserve">were being posted and with each one. I </w:t>
+      </w:r>
+      <w:r>
+        <w:rPr>
+          <w:rFonts w:ascii="Times New Roman" w:hAnsi="Times New Roman" w:cs="Times New Roman"/>
+        </w:rPr>
+        <w:t>conduct</w:t>
+      </w:r>
+      <w:r>
+        <w:rPr>
+          <w:rFonts w:ascii="Times New Roman" w:hAnsi="Times New Roman" w:cs="Times New Roman"/>
+        </w:rPr>
+        <w:t>ed a</w:t>
+      </w:r>
+      <w:r>
+        <w:rPr>
+          <w:rFonts w:ascii="Times New Roman" w:hAnsi="Times New Roman" w:cs="Times New Roman"/>
+        </w:rPr>
+        <w:t xml:space="preserve"> profitability analysis stud</w:t>
+      </w:r>
+      <w:r>
+        <w:rPr>
+          <w:rFonts w:ascii="Times New Roman" w:hAnsi="Times New Roman" w:cs="Times New Roman"/>
+        </w:rPr>
+        <w:t>y.</w:t>
+      </w:r>
+    </w:p>
+    <w:p>
+      <w:pPr>
+        <w:spacing w:line="480" w:lineRule="auto"/>
+        <w:rPr>
+          <w:rFonts w:ascii="Times New Roman" w:hAnsi="Times New Roman" w:cs="Times New Roman"/>
+        </w:rPr>
+      </w:pPr>
+    </w:p>
+    <w:p>
+      <w:pPr>
+        <w:spacing w:line="480" w:lineRule="auto"/>
+        <w:rPr>
+          <w:rFonts w:ascii="Times New Roman" w:hAnsi="Times New Roman" w:cs="Times New Roman"/>
+        </w:rPr>
+      </w:pPr>
+      <w:r>
+        <w:rPr>
+          <w:rFonts w:ascii="Times New Roman" w:hAnsi="Times New Roman" w:cs="Times New Roman"/>
+        </w:rPr>
+        <w:t>After</w:t>
+      </w:r>
+      <w:r>
+        <w:rPr>
+          <w:rFonts w:ascii="Times New Roman" w:hAnsi="Times New Roman" w:cs="Times New Roman"/>
+        </w:rPr>
+        <w:t xml:space="preserve"> some time,</w:t>
+      </w:r>
+      <w:r>
+        <w:rPr>
+          <w:rFonts w:ascii="Times New Roman" w:hAnsi="Times New Roman" w:cs="Times New Roman"/>
+        </w:rPr>
+        <w:t xml:space="preserve"> I found a property that was </w:t>
+      </w:r>
+      <w:r>
+        <w:rPr>
+          <w:rFonts w:ascii="Times New Roman" w:hAnsi="Times New Roman" w:cs="Times New Roman"/>
+        </w:rPr>
+        <w:t xml:space="preserve">just a tad bit more brilliant </w:t>
+      </w:r>
+      <w:r>
+        <w:rPr>
+          <w:rFonts w:ascii="Times New Roman" w:hAnsi="Times New Roman" w:cs="Times New Roman"/>
+        </w:rPr>
+        <w:t xml:space="preserve">than the rest, and so, without having any idea on how id fund the project, I toured the property and made an offer. </w:t>
+      </w:r>
+    </w:p>
+    <w:p>
+      <w:pPr>
+        <w:spacing w:line="480" w:lineRule="auto"/>
+        <w:rPr>
+          <w:rFonts w:ascii="Times New Roman" w:hAnsi="Times New Roman" w:cs="Times New Roman"/>
+        </w:rPr>
+      </w:pPr>
+      <w:r>
+        <w:rPr>
+          <w:rFonts w:ascii="Times New Roman" w:hAnsi="Times New Roman" w:cs="Times New Roman"/>
+        </w:rPr>
+        <w:t>It wasn</w:t>
+      </w:r>
+      <w:r>
+        <w:rPr>
+          <w:rFonts w:ascii="Times New Roman" w:hAnsi="Times New Roman" w:cs="Times New Roman"/>
+        </w:rPr>
+        <w:t>’</w:t>
+      </w:r>
+      <w:r>
+        <w:rPr>
+          <w:rFonts w:ascii="Times New Roman" w:hAnsi="Times New Roman" w:cs="Times New Roman"/>
+        </w:rPr>
+        <w:t xml:space="preserve">t easy deciding on how to fund the down </w:t>
+      </w:r>
+      <w:r>
+        <w:rPr>
+          <w:rFonts w:ascii="Times New Roman" w:hAnsi="Times New Roman" w:cs="Times New Roman"/>
+        </w:rPr>
+        <w:t>payment</w:t>
+      </w:r>
+      <w:r>
+        <w:rPr>
+          <w:rFonts w:ascii="Times New Roman" w:hAnsi="Times New Roman" w:cs="Times New Roman"/>
+        </w:rPr>
+        <w:t xml:space="preserve"> – which seemed like an impossible task to an already broke college student. It wasn’t easy</w:t>
+      </w:r>
+      <w:r>
+        <w:rPr>
+          <w:rFonts w:ascii="Times New Roman" w:hAnsi="Times New Roman" w:cs="Times New Roman"/>
+        </w:rPr>
+        <w:t xml:space="preserve"> qualifying for the </w:t>
+      </w:r>
+      <w:r>
+        <w:rPr>
+          <w:rFonts w:ascii="Times New Roman" w:hAnsi="Times New Roman" w:cs="Times New Roman"/>
+        </w:rPr>
+        <w:t>loan or</w:t>
+      </w:r>
+      <w:r>
+        <w:rPr>
+          <w:rFonts w:ascii="Times New Roman" w:hAnsi="Times New Roman" w:cs="Times New Roman"/>
+        </w:rPr>
+        <w:t xml:space="preserve"> conducting all the inspections necessary during the purchase process. But because the numbers were solid, </w:t>
+      </w:r>
+      <w:r>
+        <w:rPr>
+          <w:rFonts w:ascii="Times New Roman" w:hAnsi="Times New Roman" w:cs="Times New Roman"/>
+        </w:rPr>
+        <w:t xml:space="preserve">I </w:t>
+      </w:r>
+      <w:r>
+        <w:rPr>
+          <w:rFonts w:ascii="Times New Roman" w:hAnsi="Times New Roman" w:cs="Times New Roman"/>
+        </w:rPr>
+        <w:t xml:space="preserve">knew it had to be </w:t>
+      </w:r>
+      <w:r>
+        <w:rPr>
+          <w:rFonts w:ascii="Times New Roman" w:hAnsi="Times New Roman" w:cs="Times New Roman"/>
+        </w:rPr>
+        <w:t xml:space="preserve">possible. </w:t>
+      </w:r>
+    </w:p>
+    <w:p>
+      <w:pPr>
+        <w:spacing w:line="480" w:lineRule="auto"/>
+        <w:rPr>
+          <w:rFonts w:ascii="Times New Roman" w:hAnsi="Times New Roman" w:cs="Times New Roman"/>
+        </w:rPr>
+      </w:pPr>
+    </w:p>
+    <w:p>
+      <w:pPr>
+        <w:spacing w:line="480" w:lineRule="auto"/>
+        <w:rPr>
+          <w:rFonts w:ascii="Times New Roman" w:hAnsi="Times New Roman" w:cs="Times New Roman"/>
+        </w:rPr>
+      </w:pPr>
+      <w:r>
+        <w:rPr>
+          <w:rFonts w:ascii="Times New Roman" w:hAnsi="Times New Roman" w:cs="Times New Roman"/>
+        </w:rPr>
+        <w:t>The challenges continued</w:t>
+      </w:r>
+      <w:r>
+        <w:rPr>
+          <w:rFonts w:ascii="Times New Roman" w:hAnsi="Times New Roman" w:cs="Times New Roman"/>
+        </w:rPr>
+        <w:t xml:space="preserve">. I had a rough first year and learned the most valuable lessons in real estate. More so than anything I read in a book or saw a guru talk about on </w:t>
+      </w:r>
       <w:proofErr w:type="spellStart"/>
       <w:r>
         <w:rPr>
           <w:rFonts w:ascii="Times New Roman" w:hAnsi="Times New Roman" w:cs="Times New Roman"/>
         </w:rPr>
-        <w:t>Autocad</w:t>
+        <w:t>Y</w:t>
+      </w:r>
+      <w:r>
+        <w:rPr>
+          <w:rFonts w:ascii="Times New Roman" w:hAnsi="Times New Roman" w:cs="Times New Roman"/>
+        </w:rPr>
+        <w:t>outube</w:t>
       </w:r>
       <w:proofErr w:type="spellEnd"/>
       <w:r>
         <w:rPr>
           <w:rFonts w:ascii="Times New Roman" w:hAnsi="Times New Roman" w:cs="Times New Roman"/>
         </w:rPr>
-        <w:t xml:space="preserve"> model of 204 E Oakland, I want you to read some notes on what I learned while making it.</w:t>
-      </w:r>
-    </w:p>
-    <w:p>
-      <w:pPr>
-        <w:spacing w:line="480" w:lineRule="auto"/>
-        <w:rPr>
-          <w:rFonts w:ascii="Times New Roman" w:hAnsi="Times New Roman" w:cs="Times New Roman"/>
-        </w:rPr>
-      </w:pPr>
-    </w:p>
-    <w:p>
-      <w:pPr>
-        <w:spacing w:line="480" w:lineRule="auto"/>
-        <w:rPr>
-          <w:rFonts w:ascii="Times New Roman" w:hAnsi="Times New Roman" w:cs="Times New Roman"/>
-        </w:rPr>
-      </w:pPr>
-      <w:r>
-        <w:rPr>
-          <w:rFonts w:ascii="Times New Roman" w:hAnsi="Times New Roman" w:cs="Times New Roman"/>
-        </w:rPr>
-        <w:t>But first, I'm going to tell you how I got to making a floorplan for a house that has been around since the early 1900's</w:t>
+        <w:t xml:space="preserve">. </w:t>
+      </w:r>
+    </w:p>
+    <w:p>
+      <w:pPr>
+        <w:spacing w:line="480" w:lineRule="auto"/>
+        <w:rPr>
+          <w:rFonts w:ascii="Times New Roman" w:hAnsi="Times New Roman" w:cs="Times New Roman"/>
+        </w:rPr>
+      </w:pPr>
+      <w:r>
+        <w:rPr>
+          <w:rFonts w:ascii="Times New Roman" w:hAnsi="Times New Roman" w:cs="Times New Roman"/>
+        </w:rPr>
+        <w:t>The</w:t>
+      </w:r>
+      <w:r>
+        <w:rPr>
+          <w:rFonts w:ascii="Times New Roman" w:hAnsi="Times New Roman" w:cs="Times New Roman"/>
+        </w:rPr>
+        <w:t xml:space="preserve"> risk</w:t>
+      </w:r>
+      <w:r>
+        <w:rPr>
+          <w:rFonts w:ascii="Times New Roman" w:hAnsi="Times New Roman" w:cs="Times New Roman"/>
+        </w:rPr>
+        <w:t xml:space="preserve"> of owning a house was not often spoken about online.</w:t>
+      </w:r>
+      <w:r>
+        <w:rPr>
+          <w:rFonts w:ascii="Times New Roman" w:hAnsi="Times New Roman" w:cs="Times New Roman"/>
+        </w:rPr>
+        <w:t xml:space="preserve"> I found myself </w:t>
+      </w:r>
+      <w:r>
+        <w:rPr>
+          <w:rFonts w:ascii="Times New Roman" w:hAnsi="Times New Roman" w:cs="Times New Roman"/>
+        </w:rPr>
+        <w:t xml:space="preserve">in a situation where </w:t>
+      </w:r>
+      <w:r>
+        <w:rPr>
+          <w:rFonts w:ascii="Times New Roman" w:hAnsi="Times New Roman" w:cs="Times New Roman"/>
+        </w:rPr>
+        <w:t xml:space="preserve">a complete </w:t>
+      </w:r>
+      <w:r>
+        <w:rPr>
+          <w:rFonts w:ascii="Times New Roman" w:hAnsi="Times New Roman" w:cs="Times New Roman"/>
+        </w:rPr>
+        <w:t xml:space="preserve">rehab was necessary. </w:t>
       </w:r>
       <w:proofErr w:type="gramStart"/>
       <w:r>
         <w:rPr>
           <w:rFonts w:ascii="Times New Roman" w:hAnsi="Times New Roman" w:cs="Times New Roman"/>
         </w:rPr>
-        <w:t xml:space="preserve"> ..</w:t>
+        <w:t>My first house,</w:t>
+      </w:r>
+      <w:r>
+        <w:rPr>
+          <w:rFonts w:ascii="Times New Roman" w:hAnsi="Times New Roman" w:cs="Times New Roman"/>
+        </w:rPr>
+        <w:t xml:space="preserve"> </w:t>
+      </w:r>
+      <w:r>
+        <w:rPr>
+          <w:rFonts w:ascii="Times New Roman" w:hAnsi="Times New Roman" w:cs="Times New Roman"/>
+        </w:rPr>
+        <w:t>and</w:t>
+      </w:r>
+      <w:r>
+        <w:rPr>
+          <w:rFonts w:ascii="Times New Roman" w:hAnsi="Times New Roman" w:cs="Times New Roman"/>
+        </w:rPr>
+        <w:t xml:space="preserve"> rental property</w:t>
+      </w:r>
+      <w:r>
+        <w:rPr>
+          <w:rFonts w:ascii="Times New Roman" w:hAnsi="Times New Roman" w:cs="Times New Roman"/>
+        </w:rPr>
+        <w:t>,</w:t>
       </w:r>
       <w:proofErr w:type="gramEnd"/>
       <w:r>
         <w:rPr>
           <w:rFonts w:ascii="Times New Roman" w:hAnsi="Times New Roman" w:cs="Times New Roman"/>
         </w:rPr>
-        <w:t xml:space="preserve"> making this house four times my age! - I'm 23 right now. </w:t>
-      </w:r>
-    </w:p>
-    <w:p>
-      <w:pPr>
-        <w:spacing w:line="480" w:lineRule="auto"/>
-        <w:rPr>
-          <w:rFonts w:ascii="Times New Roman" w:hAnsi="Times New Roman" w:cs="Times New Roman"/>
-        </w:rPr>
-      </w:pPr>
-    </w:p>
-    <w:p>
-      <w:pPr>
-        <w:pStyle w:val="Heading1"/>
-      </w:pPr>
-      <w:r>
-        <w:t>My crazy rental property as a college student</w:t>
-      </w:r>
-    </w:p>
-    <w:p>
-      <w:pPr>
-        <w:spacing w:line="480" w:lineRule="auto"/>
-        <w:rPr>
-          <w:rFonts w:ascii="Times New Roman" w:hAnsi="Times New Roman" w:cs="Times New Roman"/>
-        </w:rPr>
-      </w:pPr>
-    </w:p>
-    <w:p>
-      <w:pPr>
-        <w:spacing w:line="480" w:lineRule="auto"/>
-        <w:rPr>
-          <w:rFonts w:ascii="Times New Roman" w:hAnsi="Times New Roman" w:cs="Times New Roman"/>
-        </w:rPr>
-      </w:pPr>
-      <w:r>
-        <w:rPr>
-          <w:rFonts w:ascii="Times New Roman" w:hAnsi="Times New Roman" w:cs="Times New Roman"/>
-        </w:rPr>
-        <w:t xml:space="preserve">I began my undergraduate degree in mechanical engineering just over 5 years ago, In 2018. Going into university, I was recovering from the first of many surgeries in my years ahead. This </w:t>
-      </w:r>
-      <w:proofErr w:type="gramStart"/>
-      <w:r>
-        <w:rPr>
-          <w:rFonts w:ascii="Times New Roman" w:hAnsi="Times New Roman" w:cs="Times New Roman"/>
-        </w:rPr>
-        <w:t>particular surgery</w:t>
-      </w:r>
-      <w:proofErr w:type="gramEnd"/>
-      <w:r>
-        <w:rPr>
-          <w:rFonts w:ascii="Times New Roman" w:hAnsi="Times New Roman" w:cs="Times New Roman"/>
-        </w:rPr>
-        <w:t xml:space="preserve"> was to remove my </w:t>
-      </w:r>
-      <w:r>
-        <w:rPr>
-          <w:rFonts w:ascii="Times New Roman" w:hAnsi="Times New Roman" w:cs="Times New Roman"/>
-        </w:rPr>
-        <w:t>S</w:t>
-      </w:r>
-      <w:r>
-        <w:rPr>
-          <w:rFonts w:ascii="Times New Roman" w:hAnsi="Times New Roman" w:cs="Times New Roman"/>
-        </w:rPr>
-        <w:t xml:space="preserve">tapes, which left me deaf in one ear. </w:t>
-      </w:r>
-    </w:p>
-    <w:p>
-      <w:pPr>
-        <w:spacing w:line="480" w:lineRule="auto"/>
-        <w:rPr>
-          <w:rFonts w:ascii="Times New Roman" w:hAnsi="Times New Roman" w:cs="Times New Roman"/>
-        </w:rPr>
-      </w:pPr>
-      <w:r>
-        <w:rPr>
-          <w:rFonts w:ascii="Times New Roman" w:hAnsi="Times New Roman" w:cs="Times New Roman"/>
-        </w:rPr>
-        <w:t xml:space="preserve">Unable to swim on </w:t>
-      </w:r>
-      <w:r>
-        <w:rPr>
-          <w:rFonts w:ascii="Times New Roman" w:hAnsi="Times New Roman" w:cs="Times New Roman"/>
-        </w:rPr>
-        <w:t>doctors’</w:t>
-      </w:r>
-      <w:r>
-        <w:rPr>
-          <w:rFonts w:ascii="Times New Roman" w:hAnsi="Times New Roman" w:cs="Times New Roman"/>
-        </w:rPr>
-        <w:t xml:space="preserve"> orders I found myself looking for something to fill my summer with. I began reading about </w:t>
-      </w:r>
-      <w:r>
-        <w:rPr>
-          <w:rFonts w:ascii="Times New Roman" w:hAnsi="Times New Roman" w:cs="Times New Roman"/>
-        </w:rPr>
-        <w:t xml:space="preserve">financial </w:t>
-      </w:r>
-      <w:r>
-        <w:rPr>
-          <w:rFonts w:ascii="Times New Roman" w:hAnsi="Times New Roman" w:cs="Times New Roman"/>
-        </w:rPr>
-        <w:t xml:space="preserve">investments - something I had taken a class on </w:t>
-      </w:r>
-      <w:r>
-        <w:rPr>
-          <w:rFonts w:ascii="Times New Roman" w:hAnsi="Times New Roman" w:cs="Times New Roman"/>
-        </w:rPr>
-        <w:t xml:space="preserve">in high school. </w:t>
-      </w:r>
-    </w:p>
-    <w:p>
-      <w:pPr>
-        <w:spacing w:line="480" w:lineRule="auto"/>
-        <w:rPr>
-          <w:rFonts w:ascii="Times New Roman" w:hAnsi="Times New Roman" w:cs="Times New Roman"/>
-        </w:rPr>
-      </w:pPr>
-    </w:p>
-    <w:p>
-      <w:pPr>
-        <w:spacing w:line="480" w:lineRule="auto"/>
-        <w:rPr>
-          <w:rFonts w:ascii="Times New Roman" w:hAnsi="Times New Roman" w:cs="Times New Roman"/>
-        </w:rPr>
-      </w:pPr>
-      <w:r>
-        <w:rPr>
-          <w:rFonts w:ascii="Times New Roman" w:hAnsi="Times New Roman" w:cs="Times New Roman"/>
-        </w:rPr>
-        <w:t>After trudging through stocks bonds and alternative investments,</w:t>
-      </w:r>
-      <w:r>
-        <w:rPr>
-          <w:rFonts w:ascii="Times New Roman" w:hAnsi="Times New Roman" w:cs="Times New Roman"/>
-        </w:rPr>
-        <w:t xml:space="preserve"> I found myself </w:t>
-      </w:r>
-      <w:r>
-        <w:rPr>
-          <w:rFonts w:ascii="Times New Roman" w:hAnsi="Times New Roman" w:cs="Times New Roman"/>
-        </w:rPr>
-        <w:t>interested</w:t>
-      </w:r>
-      <w:r>
-        <w:rPr>
-          <w:rFonts w:ascii="Times New Roman" w:hAnsi="Times New Roman" w:cs="Times New Roman"/>
-        </w:rPr>
-        <w:t xml:space="preserve"> in real</w:t>
-      </w:r>
-      <w:r>
-        <w:rPr>
-          <w:rFonts w:ascii="Times New Roman" w:hAnsi="Times New Roman" w:cs="Times New Roman"/>
-        </w:rPr>
-        <w:t>-</w:t>
-      </w:r>
-      <w:r>
-        <w:rPr>
-          <w:rFonts w:ascii="Times New Roman" w:hAnsi="Times New Roman" w:cs="Times New Roman"/>
-        </w:rPr>
-        <w:t xml:space="preserve">estate, but had no idea where to start. </w:t>
-      </w:r>
-      <w:r>
-        <w:rPr>
-          <w:rFonts w:ascii="Times New Roman" w:hAnsi="Times New Roman" w:cs="Times New Roman"/>
-        </w:rPr>
-        <w:t xml:space="preserve">Left confused about how to enter real-estate investing, I invested into stocks. </w:t>
-      </w:r>
-    </w:p>
-    <w:p>
-      <w:pPr>
-        <w:spacing w:line="480" w:lineRule="auto"/>
-        <w:rPr>
-          <w:rFonts w:ascii="Times New Roman" w:hAnsi="Times New Roman" w:cs="Times New Roman"/>
-        </w:rPr>
-      </w:pPr>
-    </w:p>
-    <w:p>
-      <w:pPr>
-        <w:spacing w:line="480" w:lineRule="auto"/>
-        <w:rPr>
-          <w:rFonts w:ascii="Times New Roman" w:hAnsi="Times New Roman" w:cs="Times New Roman"/>
-        </w:rPr>
-      </w:pPr>
-      <w:r>
-        <w:rPr>
-          <w:rFonts w:ascii="Times New Roman" w:hAnsi="Times New Roman" w:cs="Times New Roman"/>
-        </w:rPr>
-        <w:t xml:space="preserve">Fast forward to my junior year at Ohio State. </w:t>
-      </w:r>
-      <w:r>
-        <w:rPr>
-          <w:rFonts w:ascii="Times New Roman" w:hAnsi="Times New Roman" w:cs="Times New Roman"/>
-        </w:rPr>
-        <w:t xml:space="preserve">The world changing </w:t>
-      </w:r>
-      <w:r>
-        <w:rPr>
-          <w:rFonts w:ascii="Times New Roman" w:hAnsi="Times New Roman" w:cs="Times New Roman"/>
-        </w:rPr>
-        <w:t>Covid</w:t>
-      </w:r>
-      <w:r>
-        <w:rPr>
-          <w:rFonts w:ascii="Times New Roman" w:hAnsi="Times New Roman" w:cs="Times New Roman"/>
-        </w:rPr>
-        <w:t>-</w:t>
-      </w:r>
-      <w:r>
-        <w:rPr>
-          <w:rFonts w:ascii="Times New Roman" w:hAnsi="Times New Roman" w:cs="Times New Roman"/>
-        </w:rPr>
-        <w:t xml:space="preserve">19 prevented </w:t>
-      </w:r>
-      <w:r>
-        <w:rPr>
-          <w:rFonts w:ascii="Times New Roman" w:hAnsi="Times New Roman" w:cs="Times New Roman"/>
-        </w:rPr>
-        <w:t xml:space="preserve">college students </w:t>
-      </w:r>
-      <w:r>
-        <w:rPr>
-          <w:rFonts w:ascii="Times New Roman" w:hAnsi="Times New Roman" w:cs="Times New Roman"/>
-        </w:rPr>
-        <w:t>from attending</w:t>
-      </w:r>
-      <w:r>
-        <w:rPr>
-          <w:rFonts w:ascii="Times New Roman" w:hAnsi="Times New Roman" w:cs="Times New Roman"/>
-        </w:rPr>
-        <w:t>. It just so happened to be</w:t>
-      </w:r>
-      <w:r>
-        <w:rPr>
-          <w:rFonts w:ascii="Times New Roman" w:hAnsi="Times New Roman" w:cs="Times New Roman"/>
-        </w:rPr>
-        <w:t xml:space="preserve"> the most difficult year of </w:t>
-      </w:r>
-      <w:r>
-        <w:rPr>
-          <w:rFonts w:ascii="Times New Roman" w:hAnsi="Times New Roman" w:cs="Times New Roman"/>
-        </w:rPr>
-        <w:t xml:space="preserve">my </w:t>
-      </w:r>
-      <w:proofErr w:type="gramStart"/>
-      <w:r>
-        <w:rPr>
-          <w:rFonts w:ascii="Times New Roman" w:hAnsi="Times New Roman" w:cs="Times New Roman"/>
-        </w:rPr>
-        <w:t>four year</w:t>
-      </w:r>
-      <w:proofErr w:type="gramEnd"/>
-      <w:r>
-        <w:rPr>
-          <w:rFonts w:ascii="Times New Roman" w:hAnsi="Times New Roman" w:cs="Times New Roman"/>
-        </w:rPr>
         <w:t xml:space="preserve"> </w:t>
       </w:r>
       <w:r>
         <w:rPr>
           <w:rFonts w:ascii="Times New Roman" w:hAnsi="Times New Roman" w:cs="Times New Roman"/>
         </w:rPr>
-        <w:t xml:space="preserve">university </w:t>
-      </w:r>
-      <w:r>
-        <w:rPr>
-          <w:rFonts w:ascii="Times New Roman" w:hAnsi="Times New Roman" w:cs="Times New Roman"/>
-        </w:rPr>
-        <w:t xml:space="preserve">track. </w:t>
-      </w:r>
-    </w:p>
-    <w:p>
-      <w:pPr>
-        <w:spacing w:line="480" w:lineRule="auto"/>
-        <w:rPr>
-          <w:rFonts w:ascii="Times New Roman" w:hAnsi="Times New Roman" w:cs="Times New Roman"/>
-        </w:rPr>
-      </w:pPr>
-    </w:p>
-    <w:p>
-      <w:pPr>
-        <w:spacing w:line="480" w:lineRule="auto"/>
-        <w:rPr>
-          <w:rFonts w:ascii="Times New Roman" w:hAnsi="Times New Roman" w:cs="Times New Roman"/>
-        </w:rPr>
-      </w:pPr>
-      <w:r>
-        <w:rPr>
-          <w:rFonts w:ascii="Times New Roman" w:hAnsi="Times New Roman" w:cs="Times New Roman"/>
-        </w:rPr>
-        <w:t>Grades</w:t>
-      </w:r>
-      <w:r>
-        <w:rPr>
-          <w:rFonts w:ascii="Times New Roman" w:hAnsi="Times New Roman" w:cs="Times New Roman"/>
-        </w:rPr>
-        <w:t xml:space="preserve"> struggled, but </w:t>
-      </w:r>
-      <w:r>
-        <w:rPr>
-          <w:rFonts w:ascii="Times New Roman" w:hAnsi="Times New Roman" w:cs="Times New Roman"/>
-        </w:rPr>
-        <w:t xml:space="preserve">like the summer before college, I </w:t>
-      </w:r>
-      <w:r>
-        <w:rPr>
-          <w:rFonts w:ascii="Times New Roman" w:hAnsi="Times New Roman" w:cs="Times New Roman"/>
-        </w:rPr>
-        <w:t xml:space="preserve">found myself with more </w:t>
-      </w:r>
-      <w:r>
-        <w:rPr>
-          <w:rFonts w:ascii="Times New Roman" w:hAnsi="Times New Roman" w:cs="Times New Roman"/>
-        </w:rPr>
-        <w:t xml:space="preserve">spare </w:t>
-      </w:r>
-      <w:r>
-        <w:rPr>
-          <w:rFonts w:ascii="Times New Roman" w:hAnsi="Times New Roman" w:cs="Times New Roman"/>
-        </w:rPr>
-        <w:t xml:space="preserve">time </w:t>
-      </w:r>
-      <w:r>
-        <w:rPr>
-          <w:rFonts w:ascii="Times New Roman" w:hAnsi="Times New Roman" w:cs="Times New Roman"/>
-        </w:rPr>
-        <w:t>between</w:t>
-      </w:r>
-      <w:r>
-        <w:rPr>
-          <w:rFonts w:ascii="Times New Roman" w:hAnsi="Times New Roman" w:cs="Times New Roman"/>
-        </w:rPr>
-        <w:t xml:space="preserve"> zoom lectures, which were notoriously more boring than normal lectures. </w:t>
-      </w:r>
-      <w:r>
-        <w:rPr>
-          <w:rFonts w:ascii="Times New Roman" w:hAnsi="Times New Roman" w:cs="Times New Roman"/>
-        </w:rPr>
-        <w:t xml:space="preserve">So, </w:t>
-      </w:r>
-      <w:r>
-        <w:rPr>
-          <w:rFonts w:ascii="Times New Roman" w:hAnsi="Times New Roman" w:cs="Times New Roman"/>
-        </w:rPr>
-        <w:t xml:space="preserve">I filled a small piece of each day browsing </w:t>
-      </w:r>
-      <w:r>
-        <w:rPr>
-          <w:rFonts w:ascii="Times New Roman" w:hAnsi="Times New Roman" w:cs="Times New Roman"/>
-        </w:rPr>
-        <w:t>Zillow. For</w:t>
-      </w:r>
-      <w:r>
-        <w:rPr>
-          <w:rFonts w:ascii="Times New Roman" w:hAnsi="Times New Roman" w:cs="Times New Roman"/>
-        </w:rPr>
-        <w:t xml:space="preserve"> sale listings </w:t>
-      </w:r>
-      <w:r>
-        <w:rPr>
-          <w:rFonts w:ascii="Times New Roman" w:hAnsi="Times New Roman" w:cs="Times New Roman"/>
-        </w:rPr>
-        <w:t xml:space="preserve">were being posted and with each one. I </w:t>
-      </w:r>
-      <w:r>
-        <w:rPr>
-          <w:rFonts w:ascii="Times New Roman" w:hAnsi="Times New Roman" w:cs="Times New Roman"/>
-        </w:rPr>
-        <w:t>conduct</w:t>
-      </w:r>
-      <w:r>
-        <w:rPr>
-          <w:rFonts w:ascii="Times New Roman" w:hAnsi="Times New Roman" w:cs="Times New Roman"/>
-        </w:rPr>
-        <w:t>ed a</w:t>
-      </w:r>
-      <w:r>
-        <w:rPr>
-          <w:rFonts w:ascii="Times New Roman" w:hAnsi="Times New Roman" w:cs="Times New Roman"/>
-        </w:rPr>
-        <w:t xml:space="preserve"> profitability analysis stud</w:t>
-      </w:r>
-      <w:r>
-        <w:rPr>
-          <w:rFonts w:ascii="Times New Roman" w:hAnsi="Times New Roman" w:cs="Times New Roman"/>
-        </w:rPr>
-        <w:t>y.</w:t>
-      </w:r>
-    </w:p>
-    <w:p>
-      <w:pPr>
-        <w:spacing w:line="480" w:lineRule="auto"/>
-        <w:rPr>
-          <w:rFonts w:ascii="Times New Roman" w:hAnsi="Times New Roman" w:cs="Times New Roman"/>
-        </w:rPr>
-      </w:pPr>
-    </w:p>
-    <w:p>
-      <w:pPr>
-        <w:spacing w:line="480" w:lineRule="auto"/>
-        <w:rPr>
-          <w:rFonts w:ascii="Times New Roman" w:hAnsi="Times New Roman" w:cs="Times New Roman"/>
-        </w:rPr>
-      </w:pPr>
-      <w:proofErr w:type="spellStart"/>
-      <w:r>
-        <w:rPr>
-          <w:rFonts w:ascii="Times New Roman" w:hAnsi="Times New Roman" w:cs="Times New Roman"/>
-        </w:rPr>
-        <w:t>Aftet</w:t>
-      </w:r>
-      <w:proofErr w:type="spellEnd"/>
-      <w:r>
-        <w:rPr>
-          <w:rFonts w:ascii="Times New Roman" w:hAnsi="Times New Roman" w:cs="Times New Roman"/>
-        </w:rPr>
-        <w:t xml:space="preserve"> some time,</w:t>
-      </w:r>
-      <w:r>
-        <w:rPr>
-          <w:rFonts w:ascii="Times New Roman" w:hAnsi="Times New Roman" w:cs="Times New Roman"/>
-        </w:rPr>
-        <w:t xml:space="preserve"> I found a property that was </w:t>
-      </w:r>
-      <w:r>
-        <w:rPr>
-          <w:rFonts w:ascii="Times New Roman" w:hAnsi="Times New Roman" w:cs="Times New Roman"/>
-        </w:rPr>
-        <w:t xml:space="preserve">just a tad bit more brilliant </w:t>
-      </w:r>
-      <w:r>
-        <w:rPr>
-          <w:rFonts w:ascii="Times New Roman" w:hAnsi="Times New Roman" w:cs="Times New Roman"/>
-        </w:rPr>
-        <w:t xml:space="preserve">than the rest, and so, without having any idea on how id fund the project, I toured the property and made an offer. </w:t>
-      </w:r>
-    </w:p>
-    <w:p>
-      <w:pPr>
-        <w:spacing w:line="480" w:lineRule="auto"/>
-        <w:rPr>
-          <w:rFonts w:ascii="Times New Roman" w:hAnsi="Times New Roman" w:cs="Times New Roman"/>
-        </w:rPr>
-      </w:pPr>
-      <w:r>
-        <w:rPr>
-          <w:rFonts w:ascii="Times New Roman" w:hAnsi="Times New Roman" w:cs="Times New Roman"/>
-        </w:rPr>
-        <w:t>It wasn</w:t>
-      </w:r>
-      <w:r>
-        <w:rPr>
-          <w:rFonts w:ascii="Times New Roman" w:hAnsi="Times New Roman" w:cs="Times New Roman"/>
-        </w:rPr>
-        <w:t>’</w:t>
-      </w:r>
-      <w:r>
-        <w:rPr>
-          <w:rFonts w:ascii="Times New Roman" w:hAnsi="Times New Roman" w:cs="Times New Roman"/>
-        </w:rPr>
-        <w:t xml:space="preserve">t easy deciding on how to fund the down </w:t>
-      </w:r>
-      <w:r>
-        <w:rPr>
-          <w:rFonts w:ascii="Times New Roman" w:hAnsi="Times New Roman" w:cs="Times New Roman"/>
-        </w:rPr>
-        <w:t>payment</w:t>
-      </w:r>
-      <w:r>
-        <w:rPr>
-          <w:rFonts w:ascii="Times New Roman" w:hAnsi="Times New Roman" w:cs="Times New Roman"/>
-        </w:rPr>
-        <w:t xml:space="preserve"> – which seemed like an impossible task to an already broke college student. It wasn’t easy</w:t>
-      </w:r>
-      <w:r>
-        <w:rPr>
-          <w:rFonts w:ascii="Times New Roman" w:hAnsi="Times New Roman" w:cs="Times New Roman"/>
-        </w:rPr>
-        <w:t xml:space="preserve"> qualifying for the </w:t>
-      </w:r>
-      <w:proofErr w:type="gramStart"/>
-      <w:r>
-        <w:rPr>
-          <w:rFonts w:ascii="Times New Roman" w:hAnsi="Times New Roman" w:cs="Times New Roman"/>
-        </w:rPr>
-        <w:t>loan, or</w:t>
-      </w:r>
-      <w:proofErr w:type="gramEnd"/>
-      <w:r>
-        <w:rPr>
-          <w:rFonts w:ascii="Times New Roman" w:hAnsi="Times New Roman" w:cs="Times New Roman"/>
-        </w:rPr>
-        <w:t xml:space="preserve"> conducting all the inspections necessary during the purchase process. But because the numbers were solid, it </w:t>
-      </w:r>
-      <w:r>
-        <w:rPr>
-          <w:rFonts w:ascii="Times New Roman" w:hAnsi="Times New Roman" w:cs="Times New Roman"/>
-        </w:rPr>
-        <w:t xml:space="preserve">knew it had to be </w:t>
-      </w:r>
-      <w:r>
-        <w:rPr>
-          <w:rFonts w:ascii="Times New Roman" w:hAnsi="Times New Roman" w:cs="Times New Roman"/>
-        </w:rPr>
-        <w:t xml:space="preserve">possible. </w:t>
-      </w:r>
-    </w:p>
-    <w:p>
-      <w:pPr>
-        <w:spacing w:line="480" w:lineRule="auto"/>
-        <w:rPr>
-          <w:rFonts w:ascii="Times New Roman" w:hAnsi="Times New Roman" w:cs="Times New Roman"/>
-        </w:rPr>
-      </w:pPr>
-    </w:p>
-    <w:p>
-      <w:pPr>
-        <w:spacing w:line="480" w:lineRule="auto"/>
-        <w:rPr>
-          <w:rFonts w:ascii="Times New Roman" w:hAnsi="Times New Roman" w:cs="Times New Roman"/>
-        </w:rPr>
-      </w:pPr>
-      <w:r>
-        <w:rPr>
-          <w:rFonts w:ascii="Times New Roman" w:hAnsi="Times New Roman" w:cs="Times New Roman"/>
-        </w:rPr>
-        <w:t>The challenges continued</w:t>
-      </w:r>
-      <w:r>
-        <w:rPr>
-          <w:rFonts w:ascii="Times New Roman" w:hAnsi="Times New Roman" w:cs="Times New Roman"/>
-        </w:rPr>
-        <w:t xml:space="preserve">. I had a rough first year and learned the most valuable lessons in real estate. More so than anything I read in a book or saw a guru talk about on </w:t>
-      </w:r>
-      <w:proofErr w:type="spellStart"/>
-      <w:r>
-        <w:rPr>
-          <w:rFonts w:ascii="Times New Roman" w:hAnsi="Times New Roman" w:cs="Times New Roman"/>
-        </w:rPr>
-        <w:t>Y</w:t>
-      </w:r>
-      <w:r>
-        <w:rPr>
-          <w:rFonts w:ascii="Times New Roman" w:hAnsi="Times New Roman" w:cs="Times New Roman"/>
-        </w:rPr>
-        <w:t>outube</w:t>
-      </w:r>
-      <w:proofErr w:type="spellEnd"/>
-      <w:r>
-        <w:rPr>
-          <w:rFonts w:ascii="Times New Roman" w:hAnsi="Times New Roman" w:cs="Times New Roman"/>
-        </w:rPr>
-        <w:t xml:space="preserve">. </w:t>
-      </w:r>
-    </w:p>
-    <w:p>
-      <w:pPr>
-        <w:spacing w:line="480" w:lineRule="auto"/>
-        <w:rPr>
-          <w:rFonts w:ascii="Times New Roman" w:hAnsi="Times New Roman" w:cs="Times New Roman"/>
-        </w:rPr>
-      </w:pPr>
-      <w:r>
-        <w:rPr>
-          <w:rFonts w:ascii="Times New Roman" w:hAnsi="Times New Roman" w:cs="Times New Roman"/>
-        </w:rPr>
-        <w:t>The</w:t>
-      </w:r>
-      <w:r>
-        <w:rPr>
-          <w:rFonts w:ascii="Times New Roman" w:hAnsi="Times New Roman" w:cs="Times New Roman"/>
-        </w:rPr>
-        <w:t xml:space="preserve"> risk</w:t>
-      </w:r>
-      <w:r>
-        <w:rPr>
-          <w:rFonts w:ascii="Times New Roman" w:hAnsi="Times New Roman" w:cs="Times New Roman"/>
-        </w:rPr>
-        <w:t xml:space="preserve"> of owning a house was not often spoken about online.</w:t>
-      </w:r>
-      <w:r>
-        <w:rPr>
-          <w:rFonts w:ascii="Times New Roman" w:hAnsi="Times New Roman" w:cs="Times New Roman"/>
-        </w:rPr>
-        <w:t xml:space="preserve"> I found myself </w:t>
-      </w:r>
-      <w:r>
-        <w:rPr>
-          <w:rFonts w:ascii="Times New Roman" w:hAnsi="Times New Roman" w:cs="Times New Roman"/>
-        </w:rPr>
-        <w:t xml:space="preserve">in a situation where </w:t>
-      </w:r>
-      <w:r>
-        <w:rPr>
-          <w:rFonts w:ascii="Times New Roman" w:hAnsi="Times New Roman" w:cs="Times New Roman"/>
-        </w:rPr>
-        <w:t xml:space="preserve">a complete </w:t>
-      </w:r>
-      <w:r>
-        <w:rPr>
-          <w:rFonts w:ascii="Times New Roman" w:hAnsi="Times New Roman" w:cs="Times New Roman"/>
-        </w:rPr>
-        <w:t xml:space="preserve">rehab was necessary. </w:t>
-      </w:r>
-      <w:proofErr w:type="gramStart"/>
-      <w:r>
-        <w:rPr>
-          <w:rFonts w:ascii="Times New Roman" w:hAnsi="Times New Roman" w:cs="Times New Roman"/>
-        </w:rPr>
-        <w:t>My first house,</w:t>
-      </w:r>
-      <w:r>
-        <w:rPr>
-          <w:rFonts w:ascii="Times New Roman" w:hAnsi="Times New Roman" w:cs="Times New Roman"/>
-        </w:rPr>
-        <w:t xml:space="preserve"> </w:t>
-      </w:r>
-      <w:r>
-        <w:rPr>
-          <w:rFonts w:ascii="Times New Roman" w:hAnsi="Times New Roman" w:cs="Times New Roman"/>
-        </w:rPr>
-        <w:t>and</w:t>
-      </w:r>
-      <w:r>
-        <w:rPr>
-          <w:rFonts w:ascii="Times New Roman" w:hAnsi="Times New Roman" w:cs="Times New Roman"/>
-        </w:rPr>
-        <w:t xml:space="preserve"> rental property</w:t>
-      </w:r>
-      <w:r>
-        <w:rPr>
-          <w:rFonts w:ascii="Times New Roman" w:hAnsi="Times New Roman" w:cs="Times New Roman"/>
-        </w:rPr>
-        <w:t>,</w:t>
-      </w:r>
-      <w:proofErr w:type="gramEnd"/>
-      <w:r>
-        <w:rPr>
-          <w:rFonts w:ascii="Times New Roman" w:hAnsi="Times New Roman" w:cs="Times New Roman"/>
-        </w:rPr>
-        <w:t xml:space="preserve"> slowly </w:t>
+        <w:t xml:space="preserve">slowly </w:t>
       </w:r>
       <w:r>
         <w:rPr>
@@ -919,14 +923,12 @@
         <w:lastRenderedPageBreak/>
         <w:t xml:space="preserve">ordered me to stay home for </w:t>
       </w:r>
-      <w:proofErr w:type="gramStart"/>
-      <w:r>
-        <w:rPr>
-          <w:rFonts w:ascii="Times New Roman" w:hAnsi="Times New Roman" w:cs="Times New Roman"/>
-        </w:rPr>
-        <w:t>a number of</w:t>
-      </w:r>
-      <w:proofErr w:type="gramEnd"/>
+      <w:r>
+        <w:rPr>
+          <w:rFonts w:ascii="Times New Roman" w:hAnsi="Times New Roman" w:cs="Times New Roman"/>
+        </w:rPr>
+        <w:t>several</w:t>
+      </w:r>
       <w:r>
         <w:rPr>
           <w:rFonts w:ascii="Times New Roman" w:hAnsi="Times New Roman" w:cs="Times New Roman"/>
@@ -1155,59 +1157,53 @@
         <w:rPr>
           <w:rFonts w:ascii="Times New Roman" w:hAnsi="Times New Roman" w:cs="Times New Roman"/>
         </w:rPr>
-        <w:t xml:space="preserve">Anyways, </w:t>
-      </w:r>
-      <w:proofErr w:type="spellStart"/>
-      <w:r>
-        <w:rPr>
-          <w:rFonts w:ascii="Times New Roman" w:hAnsi="Times New Roman" w:cs="Times New Roman"/>
-        </w:rPr>
-        <w:t>lets</w:t>
-      </w:r>
-      <w:proofErr w:type="spellEnd"/>
-      <w:r>
-        <w:rPr>
-          <w:rFonts w:ascii="Times New Roman" w:hAnsi="Times New Roman" w:cs="Times New Roman"/>
-        </w:rPr>
-        <w:t xml:space="preserve"> talk about what I learned when making this AutoCAD plan view of 204. </w:t>
-      </w:r>
-    </w:p>
-    <w:p>
-      <w:pPr>
-        <w:spacing w:line="480" w:lineRule="auto"/>
-        <w:rPr>
-          <w:rFonts w:ascii="Times New Roman" w:hAnsi="Times New Roman" w:cs="Times New Roman"/>
-        </w:rPr>
-      </w:pPr>
-    </w:p>
-    <w:p>
-      <w:pPr>
-        <w:spacing w:line="480" w:lineRule="auto"/>
-        <w:rPr>
-          <w:rFonts w:ascii="Times New Roman" w:hAnsi="Times New Roman" w:cs="Times New Roman"/>
-        </w:rPr>
-      </w:pPr>
-      <w:r>
-        <w:rPr>
-          <w:rFonts w:ascii="Times New Roman" w:hAnsi="Times New Roman" w:cs="Times New Roman"/>
-        </w:rPr>
-        <w:t xml:space="preserve">First </w:t>
-      </w:r>
-      <w:proofErr w:type="spellStart"/>
-      <w:proofErr w:type="gramStart"/>
-      <w:r>
-        <w:rPr>
-          <w:rFonts w:ascii="Times New Roman" w:hAnsi="Times New Roman" w:cs="Times New Roman"/>
-        </w:rPr>
-        <w:t>lets</w:t>
-      </w:r>
-      <w:proofErr w:type="spellEnd"/>
-      <w:proofErr w:type="gramEnd"/>
-      <w:r>
-        <w:rPr>
-          <w:rFonts w:ascii="Times New Roman" w:hAnsi="Times New Roman" w:cs="Times New Roman"/>
-        </w:rPr>
-        <w:t xml:space="preserve"> talk about accuracy.</w:t>
+        <w:t>Anyways, let</w:t>
+      </w:r>
+      <w:r>
+        <w:rPr>
+          <w:rFonts w:ascii="Times New Roman" w:hAnsi="Times New Roman" w:cs="Times New Roman"/>
+        </w:rPr>
+        <w:t>’</w:t>
+      </w:r>
+      <w:r>
+        <w:rPr>
+          <w:rFonts w:ascii="Times New Roman" w:hAnsi="Times New Roman" w:cs="Times New Roman"/>
+        </w:rPr>
+        <w:t xml:space="preserve">s talk about what I learned when making this AutoCAD plan view of 204. </w:t>
+      </w:r>
+    </w:p>
+    <w:p>
+      <w:pPr>
+        <w:spacing w:line="480" w:lineRule="auto"/>
+        <w:rPr>
+          <w:rFonts w:ascii="Times New Roman" w:hAnsi="Times New Roman" w:cs="Times New Roman"/>
+        </w:rPr>
+      </w:pPr>
+    </w:p>
+    <w:p>
+      <w:pPr>
+        <w:spacing w:line="480" w:lineRule="auto"/>
+        <w:rPr>
+          <w:rFonts w:ascii="Times New Roman" w:hAnsi="Times New Roman" w:cs="Times New Roman"/>
+        </w:rPr>
+      </w:pPr>
+      <w:r>
+        <w:rPr>
+          <w:rFonts w:ascii="Times New Roman" w:hAnsi="Times New Roman" w:cs="Times New Roman"/>
+        </w:rPr>
+        <w:t>First let</w:t>
+      </w:r>
+      <w:r>
+        <w:rPr>
+          <w:rFonts w:ascii="Times New Roman" w:hAnsi="Times New Roman" w:cs="Times New Roman"/>
+        </w:rPr>
+        <w:t>’</w:t>
+      </w:r>
+      <w:r>
+        <w:rPr>
+          <w:rFonts w:ascii="Times New Roman" w:hAnsi="Times New Roman" w:cs="Times New Roman"/>
+        </w:rPr>
+        <w:t>s talk about accuracy.</w:t>
       </w:r>
     </w:p>
     <w:p>
@@ -1375,23 +1371,19 @@
         <w:rPr>
           <w:rFonts w:ascii="Times New Roman" w:hAnsi="Times New Roman" w:cs="Times New Roman"/>
         </w:rPr>
-        <w:t xml:space="preserve">Now </w:t>
-      </w:r>
-      <w:proofErr w:type="spellStart"/>
-      <w:proofErr w:type="gramStart"/>
-      <w:r>
-        <w:rPr>
-          <w:rFonts w:ascii="Times New Roman" w:hAnsi="Times New Roman" w:cs="Times New Roman"/>
-        </w:rPr>
-        <w:t>lets</w:t>
-      </w:r>
-      <w:proofErr w:type="spellEnd"/>
-      <w:proofErr w:type="gramEnd"/>
-      <w:r>
-        <w:rPr>
-          <w:rFonts w:ascii="Times New Roman" w:hAnsi="Times New Roman" w:cs="Times New Roman"/>
-        </w:rPr>
-        <w:t xml:space="preserve"> talk about clarity. </w:t>
+        <w:t>Now let</w:t>
+      </w:r>
+      <w:r>
+        <w:rPr>
+          <w:rFonts w:ascii="Times New Roman" w:hAnsi="Times New Roman" w:cs="Times New Roman"/>
+        </w:rPr>
+        <w:t>’</w:t>
+      </w:r>
+      <w:r>
+        <w:rPr>
+          <w:rFonts w:ascii="Times New Roman" w:hAnsi="Times New Roman" w:cs="Times New Roman"/>
+        </w:rPr>
+        <w:t xml:space="preserve">s talk about clarity. </w:t>
       </w:r>
     </w:p>
     <w:p>
@@ -1445,26 +1437,12 @@
         </w:rPr>
         <w:t xml:space="preserve">I had even more help from my best friend, Angela, </w:t>
       </w:r>
-      <w:proofErr w:type="gramStart"/>
-      <w:r>
-        <w:rPr>
-          <w:rFonts w:ascii="Times New Roman" w:hAnsi="Times New Roman" w:cs="Times New Roman"/>
-        </w:rPr>
-        <w:t>She</w:t>
-      </w:r>
-      <w:r>
-        <w:rPr>
-          <w:rFonts w:ascii="Times New Roman" w:hAnsi="Times New Roman" w:cs="Times New Roman"/>
-        </w:rPr>
-        <w:t>’</w:t>
-      </w:r>
-      <w:r>
-        <w:rPr>
-          <w:rFonts w:ascii="Times New Roman" w:hAnsi="Times New Roman" w:cs="Times New Roman"/>
-        </w:rPr>
-        <w:t>s</w:t>
-      </w:r>
-      <w:proofErr w:type="gramEnd"/>
+      <w:r>
+        <w:rPr>
+          <w:rFonts w:ascii="Times New Roman" w:hAnsi="Times New Roman" w:cs="Times New Roman"/>
+        </w:rPr>
+        <w:t>she’s</w:t>
+      </w:r>
       <w:r>
         <w:rPr>
           <w:rFonts w:ascii="Times New Roman" w:hAnsi="Times New Roman" w:cs="Times New Roman"/>

</xml_diff>

<commit_message>
Update Plan Comments and Notes, 204 E Oakland, 2023.docx
</commit_message>
<xml_diff>
--- a/Plan Comments and Notes, 204 E Oakland, 2023.docx
+++ b/Plan Comments and Notes, 204 E Oakland, 2023.docx
@@ -236,614 +236,666 @@
         <w:rPr>
           <w:rFonts w:ascii="Times New Roman" w:hAnsi="Times New Roman" w:cs="Times New Roman"/>
         </w:rPr>
-        <w:t xml:space="preserve">I began my undergraduate degree in mechanical engineering just over 5 years ago, In 2018. Going into university, I was recovering from the first of many surgeries in my years ahead. This </w:t>
+        <w:t>I began my undergraduate degree in mechanical engineering just over 5 years ago, In 2018. Going into university, I was recovering from the first of many surgeries in my years ahead. This</w:t>
+      </w:r>
+      <w:r>
+        <w:rPr>
+          <w:rFonts w:ascii="Times New Roman" w:hAnsi="Times New Roman" w:cs="Times New Roman"/>
+        </w:rPr>
+        <w:t xml:space="preserve"> </w:t>
+      </w:r>
+      <w:r>
+        <w:rPr>
+          <w:rFonts w:ascii="Times New Roman" w:hAnsi="Times New Roman" w:cs="Times New Roman"/>
+        </w:rPr>
+        <w:t>surgery</w:t>
+      </w:r>
+      <w:r>
+        <w:rPr>
+          <w:rFonts w:ascii="Times New Roman" w:hAnsi="Times New Roman" w:cs="Times New Roman"/>
+        </w:rPr>
+        <w:t xml:space="preserve"> was to remove my </w:t>
+      </w:r>
+      <w:r>
+        <w:rPr>
+          <w:rFonts w:ascii="Times New Roman" w:hAnsi="Times New Roman" w:cs="Times New Roman"/>
+        </w:rPr>
+        <w:t>S</w:t>
+      </w:r>
+      <w:r>
+        <w:rPr>
+          <w:rFonts w:ascii="Times New Roman" w:hAnsi="Times New Roman" w:cs="Times New Roman"/>
+        </w:rPr>
+        <w:t xml:space="preserve">tapes, which left me deaf in one ear. </w:t>
+      </w:r>
+    </w:p>
+    <w:p>
+      <w:pPr>
+        <w:spacing w:line="480" w:lineRule="auto"/>
+        <w:rPr>
+          <w:rFonts w:ascii="Times New Roman" w:hAnsi="Times New Roman" w:cs="Times New Roman"/>
+        </w:rPr>
+      </w:pPr>
+      <w:r>
+        <w:rPr>
+          <w:rFonts w:ascii="Times New Roman" w:hAnsi="Times New Roman" w:cs="Times New Roman"/>
+        </w:rPr>
+        <w:t xml:space="preserve">Unable to swim on </w:t>
+      </w:r>
+      <w:r>
+        <w:rPr>
+          <w:rFonts w:ascii="Times New Roman" w:hAnsi="Times New Roman" w:cs="Times New Roman"/>
+        </w:rPr>
+        <w:t>doctors’</w:t>
+      </w:r>
+      <w:r>
+        <w:rPr>
+          <w:rFonts w:ascii="Times New Roman" w:hAnsi="Times New Roman" w:cs="Times New Roman"/>
+        </w:rPr>
+        <w:t xml:space="preserve"> orders I found myself looking for something to fill my summer with. I began reading about </w:t>
+      </w:r>
+      <w:r>
+        <w:rPr>
+          <w:rFonts w:ascii="Times New Roman" w:hAnsi="Times New Roman" w:cs="Times New Roman"/>
+        </w:rPr>
+        <w:t xml:space="preserve">financial </w:t>
+      </w:r>
+      <w:r>
+        <w:rPr>
+          <w:rFonts w:ascii="Times New Roman" w:hAnsi="Times New Roman" w:cs="Times New Roman"/>
+        </w:rPr>
+        <w:t xml:space="preserve">investments - something I had taken a class on </w:t>
+      </w:r>
+      <w:r>
+        <w:rPr>
+          <w:rFonts w:ascii="Times New Roman" w:hAnsi="Times New Roman" w:cs="Times New Roman"/>
+        </w:rPr>
+        <w:t xml:space="preserve">in high school. </w:t>
+      </w:r>
+    </w:p>
+    <w:p>
+      <w:pPr>
+        <w:spacing w:line="480" w:lineRule="auto"/>
+        <w:rPr>
+          <w:rFonts w:ascii="Times New Roman" w:hAnsi="Times New Roman" w:cs="Times New Roman"/>
+        </w:rPr>
+      </w:pPr>
+    </w:p>
+    <w:p>
+      <w:pPr>
+        <w:spacing w:line="480" w:lineRule="auto"/>
+        <w:rPr>
+          <w:rFonts w:ascii="Times New Roman" w:hAnsi="Times New Roman" w:cs="Times New Roman"/>
+        </w:rPr>
+      </w:pPr>
+      <w:r>
+        <w:rPr>
+          <w:rFonts w:ascii="Times New Roman" w:hAnsi="Times New Roman" w:cs="Times New Roman"/>
+        </w:rPr>
+        <w:t>After trudging through stocks bonds and alternative investments,</w:t>
+      </w:r>
+      <w:r>
+        <w:rPr>
+          <w:rFonts w:ascii="Times New Roman" w:hAnsi="Times New Roman" w:cs="Times New Roman"/>
+        </w:rPr>
+        <w:t xml:space="preserve"> I found myself </w:t>
+      </w:r>
+      <w:r>
+        <w:rPr>
+          <w:rFonts w:ascii="Times New Roman" w:hAnsi="Times New Roman" w:cs="Times New Roman"/>
+        </w:rPr>
+        <w:t>interested</w:t>
+      </w:r>
+      <w:r>
+        <w:rPr>
+          <w:rFonts w:ascii="Times New Roman" w:hAnsi="Times New Roman" w:cs="Times New Roman"/>
+        </w:rPr>
+        <w:t xml:space="preserve"> in real</w:t>
+      </w:r>
+      <w:r>
+        <w:rPr>
+          <w:rFonts w:ascii="Times New Roman" w:hAnsi="Times New Roman" w:cs="Times New Roman"/>
+        </w:rPr>
+        <w:t>-</w:t>
+      </w:r>
+      <w:r>
+        <w:rPr>
+          <w:rFonts w:ascii="Times New Roman" w:hAnsi="Times New Roman" w:cs="Times New Roman"/>
+        </w:rPr>
+        <w:t xml:space="preserve">estate, but had no idea where to start. </w:t>
+      </w:r>
+      <w:r>
+        <w:rPr>
+          <w:rFonts w:ascii="Times New Roman" w:hAnsi="Times New Roman" w:cs="Times New Roman"/>
+        </w:rPr>
+        <w:t xml:space="preserve">Left confused about how to enter real-estate investing, I invested into stocks. </w:t>
+      </w:r>
+    </w:p>
+    <w:p>
+      <w:pPr>
+        <w:spacing w:line="480" w:lineRule="auto"/>
+        <w:rPr>
+          <w:rFonts w:ascii="Times New Roman" w:hAnsi="Times New Roman" w:cs="Times New Roman"/>
+        </w:rPr>
+      </w:pPr>
+    </w:p>
+    <w:p>
+      <w:pPr>
+        <w:spacing w:line="480" w:lineRule="auto"/>
+        <w:rPr>
+          <w:rFonts w:ascii="Times New Roman" w:hAnsi="Times New Roman" w:cs="Times New Roman"/>
+        </w:rPr>
+      </w:pPr>
+      <w:r>
+        <w:rPr>
+          <w:rFonts w:ascii="Times New Roman" w:hAnsi="Times New Roman" w:cs="Times New Roman"/>
+        </w:rPr>
+        <w:t xml:space="preserve">Fast forward to my junior year at Ohio State. </w:t>
+      </w:r>
+      <w:r>
+        <w:rPr>
+          <w:rFonts w:ascii="Times New Roman" w:hAnsi="Times New Roman" w:cs="Times New Roman"/>
+        </w:rPr>
+        <w:t xml:space="preserve">The world changing </w:t>
+      </w:r>
+      <w:r>
+        <w:rPr>
+          <w:rFonts w:ascii="Times New Roman" w:hAnsi="Times New Roman" w:cs="Times New Roman"/>
+        </w:rPr>
+        <w:t>Covid</w:t>
+      </w:r>
+      <w:r>
+        <w:rPr>
+          <w:rFonts w:ascii="Times New Roman" w:hAnsi="Times New Roman" w:cs="Times New Roman"/>
+        </w:rPr>
+        <w:t>-</w:t>
+      </w:r>
+      <w:r>
+        <w:rPr>
+          <w:rFonts w:ascii="Times New Roman" w:hAnsi="Times New Roman" w:cs="Times New Roman"/>
+        </w:rPr>
+        <w:t xml:space="preserve">19 prevented </w:t>
+      </w:r>
+      <w:r>
+        <w:rPr>
+          <w:rFonts w:ascii="Times New Roman" w:hAnsi="Times New Roman" w:cs="Times New Roman"/>
+        </w:rPr>
+        <w:t xml:space="preserve">college students </w:t>
+      </w:r>
+      <w:r>
+        <w:rPr>
+          <w:rFonts w:ascii="Times New Roman" w:hAnsi="Times New Roman" w:cs="Times New Roman"/>
+        </w:rPr>
+        <w:t>from attending</w:t>
+      </w:r>
+      <w:r>
+        <w:rPr>
+          <w:rFonts w:ascii="Times New Roman" w:hAnsi="Times New Roman" w:cs="Times New Roman"/>
+        </w:rPr>
+        <w:t>. It just so happened to be</w:t>
+      </w:r>
+      <w:r>
+        <w:rPr>
+          <w:rFonts w:ascii="Times New Roman" w:hAnsi="Times New Roman" w:cs="Times New Roman"/>
+        </w:rPr>
+        <w:t xml:space="preserve"> the most difficult year of </w:t>
+      </w:r>
+      <w:r>
+        <w:rPr>
+          <w:rFonts w:ascii="Times New Roman" w:hAnsi="Times New Roman" w:cs="Times New Roman"/>
+        </w:rPr>
+        <w:t xml:space="preserve">my </w:t>
+      </w:r>
+      <w:r>
+        <w:rPr>
+          <w:rFonts w:ascii="Times New Roman" w:hAnsi="Times New Roman" w:cs="Times New Roman"/>
+        </w:rPr>
+        <w:t>four-year</w:t>
+      </w:r>
+      <w:r>
+        <w:rPr>
+          <w:rFonts w:ascii="Times New Roman" w:hAnsi="Times New Roman" w:cs="Times New Roman"/>
+        </w:rPr>
+        <w:t xml:space="preserve"> </w:t>
+      </w:r>
+      <w:r>
+        <w:rPr>
+          <w:rFonts w:ascii="Times New Roman" w:hAnsi="Times New Roman" w:cs="Times New Roman"/>
+        </w:rPr>
+        <w:t xml:space="preserve">university </w:t>
+      </w:r>
+      <w:r>
+        <w:rPr>
+          <w:rFonts w:ascii="Times New Roman" w:hAnsi="Times New Roman" w:cs="Times New Roman"/>
+        </w:rPr>
+        <w:t xml:space="preserve">track. </w:t>
+      </w:r>
+    </w:p>
+    <w:p>
+      <w:pPr>
+        <w:spacing w:line="480" w:lineRule="auto"/>
+        <w:rPr>
+          <w:rFonts w:ascii="Times New Roman" w:hAnsi="Times New Roman" w:cs="Times New Roman"/>
+        </w:rPr>
+      </w:pPr>
+    </w:p>
+    <w:p>
+      <w:pPr>
+        <w:spacing w:line="480" w:lineRule="auto"/>
+        <w:rPr>
+          <w:rFonts w:ascii="Times New Roman" w:hAnsi="Times New Roman" w:cs="Times New Roman"/>
+        </w:rPr>
+      </w:pPr>
+      <w:r>
+        <w:rPr>
+          <w:rFonts w:ascii="Times New Roman" w:hAnsi="Times New Roman" w:cs="Times New Roman"/>
+        </w:rPr>
+        <w:t>My g</w:t>
+      </w:r>
+      <w:r>
+        <w:rPr>
+          <w:rFonts w:ascii="Times New Roman" w:hAnsi="Times New Roman" w:cs="Times New Roman"/>
+        </w:rPr>
+        <w:t>rades</w:t>
+      </w:r>
+      <w:r>
+        <w:rPr>
+          <w:rFonts w:ascii="Times New Roman" w:hAnsi="Times New Roman" w:cs="Times New Roman"/>
+        </w:rPr>
+        <w:t xml:space="preserve"> struggled, but </w:t>
+      </w:r>
+      <w:r>
+        <w:rPr>
+          <w:rFonts w:ascii="Times New Roman" w:hAnsi="Times New Roman" w:cs="Times New Roman"/>
+        </w:rPr>
+        <w:t xml:space="preserve">like the summer before college, I </w:t>
+      </w:r>
+      <w:r>
+        <w:rPr>
+          <w:rFonts w:ascii="Times New Roman" w:hAnsi="Times New Roman" w:cs="Times New Roman"/>
+        </w:rPr>
+        <w:t xml:space="preserve">found myself with more </w:t>
+      </w:r>
+      <w:r>
+        <w:rPr>
+          <w:rFonts w:ascii="Times New Roman" w:hAnsi="Times New Roman" w:cs="Times New Roman"/>
+        </w:rPr>
+        <w:t xml:space="preserve">spare </w:t>
+      </w:r>
+      <w:r>
+        <w:rPr>
+          <w:rFonts w:ascii="Times New Roman" w:hAnsi="Times New Roman" w:cs="Times New Roman"/>
+        </w:rPr>
+        <w:t xml:space="preserve">time </w:t>
+      </w:r>
+      <w:r>
+        <w:rPr>
+          <w:rFonts w:ascii="Times New Roman" w:hAnsi="Times New Roman" w:cs="Times New Roman"/>
+        </w:rPr>
+        <w:t>between</w:t>
+      </w:r>
+      <w:r>
+        <w:rPr>
+          <w:rFonts w:ascii="Times New Roman" w:hAnsi="Times New Roman" w:cs="Times New Roman"/>
+        </w:rPr>
+        <w:t xml:space="preserve"> zoom lectures, which were notoriously more boring than normal lectures. </w:t>
+      </w:r>
+      <w:r>
+        <w:rPr>
+          <w:rFonts w:ascii="Times New Roman" w:hAnsi="Times New Roman" w:cs="Times New Roman"/>
+        </w:rPr>
+        <w:t xml:space="preserve">So, </w:t>
+      </w:r>
+      <w:r>
+        <w:rPr>
+          <w:rFonts w:ascii="Times New Roman" w:hAnsi="Times New Roman" w:cs="Times New Roman"/>
+        </w:rPr>
+        <w:t xml:space="preserve">I filled a small piece of each day browsing </w:t>
+      </w:r>
+      <w:r>
+        <w:rPr>
+          <w:rFonts w:ascii="Times New Roman" w:hAnsi="Times New Roman" w:cs="Times New Roman"/>
+        </w:rPr>
+        <w:t>Zillow. For</w:t>
+      </w:r>
+      <w:r>
+        <w:rPr>
+          <w:rFonts w:ascii="Times New Roman" w:hAnsi="Times New Roman" w:cs="Times New Roman"/>
+        </w:rPr>
+        <w:t>-</w:t>
+      </w:r>
+      <w:r>
+        <w:rPr>
+          <w:rFonts w:ascii="Times New Roman" w:hAnsi="Times New Roman" w:cs="Times New Roman"/>
+        </w:rPr>
+        <w:t xml:space="preserve">sale listings </w:t>
+      </w:r>
+      <w:r>
+        <w:rPr>
+          <w:rFonts w:ascii="Times New Roman" w:hAnsi="Times New Roman" w:cs="Times New Roman"/>
+        </w:rPr>
+        <w:t>were being posted</w:t>
+      </w:r>
+      <w:r>
+        <w:rPr>
+          <w:rFonts w:ascii="Times New Roman" w:hAnsi="Times New Roman" w:cs="Times New Roman"/>
+        </w:rPr>
+        <w:t xml:space="preserve"> </w:t>
+      </w:r>
+      <w:r>
+        <w:rPr>
+          <w:rFonts w:ascii="Times New Roman" w:hAnsi="Times New Roman" w:cs="Times New Roman"/>
+        </w:rPr>
+        <w:t>and with each one</w:t>
+      </w:r>
+      <w:r>
+        <w:rPr>
+          <w:rFonts w:ascii="Times New Roman" w:hAnsi="Times New Roman" w:cs="Times New Roman"/>
+        </w:rPr>
+        <w:t xml:space="preserve"> </w:t>
+      </w:r>
+      <w:r>
+        <w:rPr>
+          <w:rFonts w:ascii="Times New Roman" w:hAnsi="Times New Roman" w:cs="Times New Roman"/>
+        </w:rPr>
+        <w:t xml:space="preserve">I </w:t>
+      </w:r>
+      <w:r>
+        <w:rPr>
+          <w:rFonts w:ascii="Times New Roman" w:hAnsi="Times New Roman" w:cs="Times New Roman"/>
+        </w:rPr>
+        <w:t>conduct</w:t>
+      </w:r>
+      <w:r>
+        <w:rPr>
+          <w:rFonts w:ascii="Times New Roman" w:hAnsi="Times New Roman" w:cs="Times New Roman"/>
+        </w:rPr>
+        <w:t>ed a</w:t>
+      </w:r>
+      <w:r>
+        <w:rPr>
+          <w:rFonts w:ascii="Times New Roman" w:hAnsi="Times New Roman" w:cs="Times New Roman"/>
+        </w:rPr>
+        <w:t xml:space="preserve"> profitability analysis stud</w:t>
+      </w:r>
+      <w:r>
+        <w:rPr>
+          <w:rFonts w:ascii="Times New Roman" w:hAnsi="Times New Roman" w:cs="Times New Roman"/>
+        </w:rPr>
+        <w:t>y.</w:t>
+      </w:r>
+    </w:p>
+    <w:p>
+      <w:pPr>
+        <w:spacing w:line="480" w:lineRule="auto"/>
+        <w:rPr>
+          <w:rFonts w:ascii="Times New Roman" w:hAnsi="Times New Roman" w:cs="Times New Roman"/>
+        </w:rPr>
+      </w:pPr>
+    </w:p>
+    <w:p>
+      <w:pPr>
+        <w:spacing w:line="480" w:lineRule="auto"/>
+        <w:rPr>
+          <w:rFonts w:ascii="Times New Roman" w:hAnsi="Times New Roman" w:cs="Times New Roman"/>
+        </w:rPr>
+      </w:pPr>
+      <w:r>
+        <w:rPr>
+          <w:rFonts w:ascii="Times New Roman" w:hAnsi="Times New Roman" w:cs="Times New Roman"/>
+        </w:rPr>
+        <w:t>After</w:t>
+      </w:r>
+      <w:r>
+        <w:rPr>
+          <w:rFonts w:ascii="Times New Roman" w:hAnsi="Times New Roman" w:cs="Times New Roman"/>
+        </w:rPr>
+        <w:t xml:space="preserve"> some time,</w:t>
+      </w:r>
+      <w:r>
+        <w:rPr>
+          <w:rFonts w:ascii="Times New Roman" w:hAnsi="Times New Roman" w:cs="Times New Roman"/>
+        </w:rPr>
+        <w:t xml:space="preserve"> I found a property that was </w:t>
+      </w:r>
+      <w:r>
+        <w:rPr>
+          <w:rFonts w:ascii="Times New Roman" w:hAnsi="Times New Roman" w:cs="Times New Roman"/>
+        </w:rPr>
+        <w:t xml:space="preserve">just a tad bit more brilliant </w:t>
+      </w:r>
+      <w:r>
+        <w:rPr>
+          <w:rFonts w:ascii="Times New Roman" w:hAnsi="Times New Roman" w:cs="Times New Roman"/>
+        </w:rPr>
+        <w:t xml:space="preserve">than the rest, and so, without having any idea on how </w:t>
+      </w:r>
+      <w:r>
+        <w:rPr>
+          <w:rFonts w:ascii="Times New Roman" w:hAnsi="Times New Roman" w:cs="Times New Roman"/>
+        </w:rPr>
+        <w:t>I would</w:t>
+      </w:r>
+      <w:r>
+        <w:rPr>
+          <w:rFonts w:ascii="Times New Roman" w:hAnsi="Times New Roman" w:cs="Times New Roman"/>
+        </w:rPr>
+        <w:t xml:space="preserve"> fund the project, I toured the property and made an offer. </w:t>
+      </w:r>
+    </w:p>
+    <w:p>
+      <w:pPr>
+        <w:spacing w:line="480" w:lineRule="auto"/>
+        <w:rPr>
+          <w:rFonts w:ascii="Times New Roman" w:hAnsi="Times New Roman" w:cs="Times New Roman"/>
+        </w:rPr>
+      </w:pPr>
+      <w:r>
+        <w:rPr>
+          <w:rFonts w:ascii="Times New Roman" w:hAnsi="Times New Roman" w:cs="Times New Roman"/>
+        </w:rPr>
+        <w:t>It wasn</w:t>
+      </w:r>
+      <w:r>
+        <w:rPr>
+          <w:rFonts w:ascii="Times New Roman" w:hAnsi="Times New Roman" w:cs="Times New Roman"/>
+        </w:rPr>
+        <w:t>’</w:t>
+      </w:r>
+      <w:r>
+        <w:rPr>
+          <w:rFonts w:ascii="Times New Roman" w:hAnsi="Times New Roman" w:cs="Times New Roman"/>
+        </w:rPr>
+        <w:t xml:space="preserve">t easy deciding on how to fund the down </w:t>
+      </w:r>
+      <w:r>
+        <w:rPr>
+          <w:rFonts w:ascii="Times New Roman" w:hAnsi="Times New Roman" w:cs="Times New Roman"/>
+        </w:rPr>
+        <w:t>payment</w:t>
+      </w:r>
+      <w:r>
+        <w:rPr>
+          <w:rFonts w:ascii="Times New Roman" w:hAnsi="Times New Roman" w:cs="Times New Roman"/>
+        </w:rPr>
+        <w:t xml:space="preserve"> – which seemed like an impossible task to an already broke college student. It wasn’t easy</w:t>
+      </w:r>
+      <w:r>
+        <w:rPr>
+          <w:rFonts w:ascii="Times New Roman" w:hAnsi="Times New Roman" w:cs="Times New Roman"/>
+        </w:rPr>
+        <w:t xml:space="preserve"> qualifying for the </w:t>
+      </w:r>
+      <w:r>
+        <w:rPr>
+          <w:rFonts w:ascii="Times New Roman" w:hAnsi="Times New Roman" w:cs="Times New Roman"/>
+        </w:rPr>
+        <w:t>loan or</w:t>
+      </w:r>
+      <w:r>
+        <w:rPr>
+          <w:rFonts w:ascii="Times New Roman" w:hAnsi="Times New Roman" w:cs="Times New Roman"/>
+        </w:rPr>
+        <w:t xml:space="preserve"> conducting all the inspections necessary during the purchase process. But because the numbers were solid, </w:t>
+      </w:r>
+      <w:r>
+        <w:rPr>
+          <w:rFonts w:ascii="Times New Roman" w:hAnsi="Times New Roman" w:cs="Times New Roman"/>
+        </w:rPr>
+        <w:t xml:space="preserve">I </w:t>
+      </w:r>
+      <w:r>
+        <w:rPr>
+          <w:rFonts w:ascii="Times New Roman" w:hAnsi="Times New Roman" w:cs="Times New Roman"/>
+        </w:rPr>
+        <w:t xml:space="preserve">knew it had to be </w:t>
+      </w:r>
+      <w:r>
+        <w:rPr>
+          <w:rFonts w:ascii="Times New Roman" w:hAnsi="Times New Roman" w:cs="Times New Roman"/>
+        </w:rPr>
+        <w:t xml:space="preserve">possible. </w:t>
+      </w:r>
+    </w:p>
+    <w:p>
+      <w:pPr>
+        <w:spacing w:line="480" w:lineRule="auto"/>
+        <w:rPr>
+          <w:rFonts w:ascii="Times New Roman" w:hAnsi="Times New Roman" w:cs="Times New Roman"/>
+        </w:rPr>
+      </w:pPr>
+    </w:p>
+    <w:p>
+      <w:pPr>
+        <w:spacing w:line="480" w:lineRule="auto"/>
+        <w:rPr>
+          <w:rFonts w:ascii="Times New Roman" w:hAnsi="Times New Roman" w:cs="Times New Roman"/>
+        </w:rPr>
+      </w:pPr>
+      <w:r>
+        <w:rPr>
+          <w:rFonts w:ascii="Times New Roman" w:hAnsi="Times New Roman" w:cs="Times New Roman"/>
+        </w:rPr>
+        <w:t>The challenges continued</w:t>
+      </w:r>
+      <w:r>
+        <w:rPr>
+          <w:rFonts w:ascii="Times New Roman" w:hAnsi="Times New Roman" w:cs="Times New Roman"/>
+        </w:rPr>
+        <w:t xml:space="preserve">. I had a rough first year and learned the most valuable lessons in real estate. More so than anything I read in a book or saw a guru talk about on </w:t>
+      </w:r>
+      <w:proofErr w:type="spellStart"/>
+      <w:r>
+        <w:rPr>
+          <w:rFonts w:ascii="Times New Roman" w:hAnsi="Times New Roman" w:cs="Times New Roman"/>
+        </w:rPr>
+        <w:t>Y</w:t>
+      </w:r>
+      <w:r>
+        <w:rPr>
+          <w:rFonts w:ascii="Times New Roman" w:hAnsi="Times New Roman" w:cs="Times New Roman"/>
+        </w:rPr>
+        <w:t>outube</w:t>
+      </w:r>
+      <w:proofErr w:type="spellEnd"/>
+      <w:r>
+        <w:rPr>
+          <w:rFonts w:ascii="Times New Roman" w:hAnsi="Times New Roman" w:cs="Times New Roman"/>
+        </w:rPr>
+        <w:t xml:space="preserve">. </w:t>
+      </w:r>
+    </w:p>
+    <w:p>
+      <w:pPr>
+        <w:spacing w:line="480" w:lineRule="auto"/>
+        <w:rPr>
+          <w:rFonts w:ascii="Times New Roman" w:hAnsi="Times New Roman" w:cs="Times New Roman"/>
+        </w:rPr>
+      </w:pPr>
+      <w:r>
+        <w:rPr>
+          <w:rFonts w:ascii="Times New Roman" w:hAnsi="Times New Roman" w:cs="Times New Roman"/>
+        </w:rPr>
+        <w:t>The</w:t>
+      </w:r>
+      <w:r>
+        <w:rPr>
+          <w:rFonts w:ascii="Times New Roman" w:hAnsi="Times New Roman" w:cs="Times New Roman"/>
+        </w:rPr>
+        <w:t xml:space="preserve"> risk</w:t>
+      </w:r>
+      <w:r>
+        <w:rPr>
+          <w:rFonts w:ascii="Times New Roman" w:hAnsi="Times New Roman" w:cs="Times New Roman"/>
+        </w:rPr>
+        <w:t xml:space="preserve"> of owning a house was not often spoken about online.</w:t>
+      </w:r>
+      <w:r>
+        <w:rPr>
+          <w:rFonts w:ascii="Times New Roman" w:hAnsi="Times New Roman" w:cs="Times New Roman"/>
+        </w:rPr>
+        <w:t xml:space="preserve"> I found myself </w:t>
+      </w:r>
+      <w:r>
+        <w:rPr>
+          <w:rFonts w:ascii="Times New Roman" w:hAnsi="Times New Roman" w:cs="Times New Roman"/>
+        </w:rPr>
+        <w:t xml:space="preserve">in a situation where </w:t>
+      </w:r>
+      <w:r>
+        <w:rPr>
+          <w:rFonts w:ascii="Times New Roman" w:hAnsi="Times New Roman" w:cs="Times New Roman"/>
+        </w:rPr>
+        <w:t xml:space="preserve">a complete </w:t>
+      </w:r>
+      <w:r>
+        <w:rPr>
+          <w:rFonts w:ascii="Times New Roman" w:hAnsi="Times New Roman" w:cs="Times New Roman"/>
+        </w:rPr>
+        <w:t xml:space="preserve">rehab was necessary. </w:t>
       </w:r>
       <w:proofErr w:type="gramStart"/>
       <w:r>
         <w:rPr>
           <w:rFonts w:ascii="Times New Roman" w:hAnsi="Times New Roman" w:cs="Times New Roman"/>
         </w:rPr>
-        <w:t>particular surgery</w:t>
+        <w:t>My first house,</w:t>
+      </w:r>
+      <w:r>
+        <w:rPr>
+          <w:rFonts w:ascii="Times New Roman" w:hAnsi="Times New Roman" w:cs="Times New Roman"/>
+        </w:rPr>
+        <w:t xml:space="preserve"> </w:t>
+      </w:r>
+      <w:r>
+        <w:rPr>
+          <w:rFonts w:ascii="Times New Roman" w:hAnsi="Times New Roman" w:cs="Times New Roman"/>
+        </w:rPr>
+        <w:t>and</w:t>
+      </w:r>
+      <w:r>
+        <w:rPr>
+          <w:rFonts w:ascii="Times New Roman" w:hAnsi="Times New Roman" w:cs="Times New Roman"/>
+        </w:rPr>
+        <w:t xml:space="preserve"> rental property</w:t>
+      </w:r>
+      <w:r>
+        <w:rPr>
+          <w:rFonts w:ascii="Times New Roman" w:hAnsi="Times New Roman" w:cs="Times New Roman"/>
+        </w:rPr>
+        <w:t>,</w:t>
       </w:r>
       <w:proofErr w:type="gramEnd"/>
       <w:r>
         <w:rPr>
           <w:rFonts w:ascii="Times New Roman" w:hAnsi="Times New Roman" w:cs="Times New Roman"/>
         </w:rPr>
-        <w:t xml:space="preserve"> was to remove my </w:t>
-      </w:r>
-      <w:r>
-        <w:rPr>
-          <w:rFonts w:ascii="Times New Roman" w:hAnsi="Times New Roman" w:cs="Times New Roman"/>
-        </w:rPr>
-        <w:t>S</w:t>
-      </w:r>
-      <w:r>
-        <w:rPr>
-          <w:rFonts w:ascii="Times New Roman" w:hAnsi="Times New Roman" w:cs="Times New Roman"/>
-        </w:rPr>
-        <w:t xml:space="preserve">tapes, which left me deaf in one ear. </w:t>
-      </w:r>
-    </w:p>
-    <w:p>
-      <w:pPr>
-        <w:spacing w:line="480" w:lineRule="auto"/>
-        <w:rPr>
-          <w:rFonts w:ascii="Times New Roman" w:hAnsi="Times New Roman" w:cs="Times New Roman"/>
-        </w:rPr>
-      </w:pPr>
-      <w:r>
-        <w:rPr>
-          <w:rFonts w:ascii="Times New Roman" w:hAnsi="Times New Roman" w:cs="Times New Roman"/>
-        </w:rPr>
-        <w:t xml:space="preserve">Unable to swim on </w:t>
-      </w:r>
-      <w:r>
-        <w:rPr>
-          <w:rFonts w:ascii="Times New Roman" w:hAnsi="Times New Roman" w:cs="Times New Roman"/>
-        </w:rPr>
-        <w:t>doctors’</w:t>
-      </w:r>
-      <w:r>
-        <w:rPr>
-          <w:rFonts w:ascii="Times New Roman" w:hAnsi="Times New Roman" w:cs="Times New Roman"/>
-        </w:rPr>
-        <w:t xml:space="preserve"> orders I found myself looking for something to fill my summer with. I began reading about </w:t>
-      </w:r>
-      <w:r>
-        <w:rPr>
-          <w:rFonts w:ascii="Times New Roman" w:hAnsi="Times New Roman" w:cs="Times New Roman"/>
-        </w:rPr>
-        <w:t xml:space="preserve">financial </w:t>
-      </w:r>
-      <w:r>
-        <w:rPr>
-          <w:rFonts w:ascii="Times New Roman" w:hAnsi="Times New Roman" w:cs="Times New Roman"/>
-        </w:rPr>
-        <w:t xml:space="preserve">investments - something I had taken a class on </w:t>
-      </w:r>
-      <w:r>
-        <w:rPr>
-          <w:rFonts w:ascii="Times New Roman" w:hAnsi="Times New Roman" w:cs="Times New Roman"/>
-        </w:rPr>
-        <w:t xml:space="preserve">in high school. </w:t>
-      </w:r>
-    </w:p>
-    <w:p>
-      <w:pPr>
-        <w:spacing w:line="480" w:lineRule="auto"/>
-        <w:rPr>
-          <w:rFonts w:ascii="Times New Roman" w:hAnsi="Times New Roman" w:cs="Times New Roman"/>
-        </w:rPr>
-      </w:pPr>
-    </w:p>
-    <w:p>
-      <w:pPr>
-        <w:spacing w:line="480" w:lineRule="auto"/>
-        <w:rPr>
-          <w:rFonts w:ascii="Times New Roman" w:hAnsi="Times New Roman" w:cs="Times New Roman"/>
-        </w:rPr>
-      </w:pPr>
-      <w:r>
-        <w:rPr>
-          <w:rFonts w:ascii="Times New Roman" w:hAnsi="Times New Roman" w:cs="Times New Roman"/>
-        </w:rPr>
-        <w:t>After trudging through stocks bonds and alternative investments,</w:t>
-      </w:r>
-      <w:r>
-        <w:rPr>
-          <w:rFonts w:ascii="Times New Roman" w:hAnsi="Times New Roman" w:cs="Times New Roman"/>
-        </w:rPr>
-        <w:t xml:space="preserve"> I found myself </w:t>
-      </w:r>
-      <w:r>
-        <w:rPr>
-          <w:rFonts w:ascii="Times New Roman" w:hAnsi="Times New Roman" w:cs="Times New Roman"/>
-        </w:rPr>
-        <w:t>interested</w:t>
-      </w:r>
-      <w:r>
-        <w:rPr>
-          <w:rFonts w:ascii="Times New Roman" w:hAnsi="Times New Roman" w:cs="Times New Roman"/>
-        </w:rPr>
-        <w:t xml:space="preserve"> in real</w:t>
-      </w:r>
-      <w:r>
-        <w:rPr>
-          <w:rFonts w:ascii="Times New Roman" w:hAnsi="Times New Roman" w:cs="Times New Roman"/>
-        </w:rPr>
-        <w:t>-</w:t>
-      </w:r>
-      <w:r>
-        <w:rPr>
-          <w:rFonts w:ascii="Times New Roman" w:hAnsi="Times New Roman" w:cs="Times New Roman"/>
-        </w:rPr>
-        <w:t xml:space="preserve">estate, but had no idea where to start. </w:t>
-      </w:r>
-      <w:r>
-        <w:rPr>
-          <w:rFonts w:ascii="Times New Roman" w:hAnsi="Times New Roman" w:cs="Times New Roman"/>
-        </w:rPr>
-        <w:t xml:space="preserve">Left confused about how to enter real-estate investing, I invested into stocks. </w:t>
-      </w:r>
-    </w:p>
-    <w:p>
-      <w:pPr>
-        <w:spacing w:line="480" w:lineRule="auto"/>
-        <w:rPr>
-          <w:rFonts w:ascii="Times New Roman" w:hAnsi="Times New Roman" w:cs="Times New Roman"/>
-        </w:rPr>
-      </w:pPr>
-    </w:p>
-    <w:p>
-      <w:pPr>
-        <w:spacing w:line="480" w:lineRule="auto"/>
-        <w:rPr>
-          <w:rFonts w:ascii="Times New Roman" w:hAnsi="Times New Roman" w:cs="Times New Roman"/>
-        </w:rPr>
-      </w:pPr>
-      <w:r>
-        <w:rPr>
-          <w:rFonts w:ascii="Times New Roman" w:hAnsi="Times New Roman" w:cs="Times New Roman"/>
-        </w:rPr>
-        <w:t xml:space="preserve">Fast forward to my junior year at Ohio State. </w:t>
-      </w:r>
-      <w:r>
-        <w:rPr>
-          <w:rFonts w:ascii="Times New Roman" w:hAnsi="Times New Roman" w:cs="Times New Roman"/>
-        </w:rPr>
-        <w:t xml:space="preserve">The world changing </w:t>
-      </w:r>
-      <w:r>
-        <w:rPr>
-          <w:rFonts w:ascii="Times New Roman" w:hAnsi="Times New Roman" w:cs="Times New Roman"/>
-        </w:rPr>
-        <w:t>Covid</w:t>
-      </w:r>
-      <w:r>
-        <w:rPr>
-          <w:rFonts w:ascii="Times New Roman" w:hAnsi="Times New Roman" w:cs="Times New Roman"/>
-        </w:rPr>
-        <w:t>-</w:t>
-      </w:r>
-      <w:r>
-        <w:rPr>
-          <w:rFonts w:ascii="Times New Roman" w:hAnsi="Times New Roman" w:cs="Times New Roman"/>
-        </w:rPr>
-        <w:t xml:space="preserve">19 prevented </w:t>
-      </w:r>
-      <w:r>
-        <w:rPr>
-          <w:rFonts w:ascii="Times New Roman" w:hAnsi="Times New Roman" w:cs="Times New Roman"/>
-        </w:rPr>
-        <w:t xml:space="preserve">college students </w:t>
-      </w:r>
-      <w:r>
-        <w:rPr>
-          <w:rFonts w:ascii="Times New Roman" w:hAnsi="Times New Roman" w:cs="Times New Roman"/>
-        </w:rPr>
-        <w:t>from attending</w:t>
-      </w:r>
-      <w:r>
-        <w:rPr>
-          <w:rFonts w:ascii="Times New Roman" w:hAnsi="Times New Roman" w:cs="Times New Roman"/>
-        </w:rPr>
-        <w:t>. It just so happened to be</w:t>
-      </w:r>
-      <w:r>
-        <w:rPr>
-          <w:rFonts w:ascii="Times New Roman" w:hAnsi="Times New Roman" w:cs="Times New Roman"/>
-        </w:rPr>
-        <w:t xml:space="preserve"> the most difficult year of </w:t>
-      </w:r>
-      <w:r>
-        <w:rPr>
-          <w:rFonts w:ascii="Times New Roman" w:hAnsi="Times New Roman" w:cs="Times New Roman"/>
-        </w:rPr>
-        <w:t xml:space="preserve">my </w:t>
-      </w:r>
-      <w:r>
-        <w:rPr>
-          <w:rFonts w:ascii="Times New Roman" w:hAnsi="Times New Roman" w:cs="Times New Roman"/>
-        </w:rPr>
-        <w:t>four-year</w:t>
-      </w:r>
-      <w:r>
-        <w:rPr>
-          <w:rFonts w:ascii="Times New Roman" w:hAnsi="Times New Roman" w:cs="Times New Roman"/>
-        </w:rPr>
         <w:t xml:space="preserve"> </w:t>
       </w:r>
       <w:r>
         <w:rPr>
           <w:rFonts w:ascii="Times New Roman" w:hAnsi="Times New Roman" w:cs="Times New Roman"/>
         </w:rPr>
-        <w:t xml:space="preserve">university </w:t>
-      </w:r>
-      <w:r>
-        <w:rPr>
-          <w:rFonts w:ascii="Times New Roman" w:hAnsi="Times New Roman" w:cs="Times New Roman"/>
-        </w:rPr>
-        <w:t xml:space="preserve">track. </w:t>
-      </w:r>
-    </w:p>
-    <w:p>
-      <w:pPr>
-        <w:spacing w:line="480" w:lineRule="auto"/>
-        <w:rPr>
-          <w:rFonts w:ascii="Times New Roman" w:hAnsi="Times New Roman" w:cs="Times New Roman"/>
-        </w:rPr>
-      </w:pPr>
-    </w:p>
-    <w:p>
-      <w:pPr>
-        <w:spacing w:line="480" w:lineRule="auto"/>
-        <w:rPr>
-          <w:rFonts w:ascii="Times New Roman" w:hAnsi="Times New Roman" w:cs="Times New Roman"/>
-        </w:rPr>
-      </w:pPr>
-      <w:r>
-        <w:rPr>
-          <w:rFonts w:ascii="Times New Roman" w:hAnsi="Times New Roman" w:cs="Times New Roman"/>
-        </w:rPr>
-        <w:t>Grades</w:t>
-      </w:r>
-      <w:r>
-        <w:rPr>
-          <w:rFonts w:ascii="Times New Roman" w:hAnsi="Times New Roman" w:cs="Times New Roman"/>
-        </w:rPr>
-        <w:t xml:space="preserve"> struggled, but </w:t>
-      </w:r>
-      <w:r>
-        <w:rPr>
-          <w:rFonts w:ascii="Times New Roman" w:hAnsi="Times New Roman" w:cs="Times New Roman"/>
-        </w:rPr>
-        <w:t xml:space="preserve">like the summer before college, I </w:t>
-      </w:r>
-      <w:r>
-        <w:rPr>
-          <w:rFonts w:ascii="Times New Roman" w:hAnsi="Times New Roman" w:cs="Times New Roman"/>
-        </w:rPr>
-        <w:t xml:space="preserve">found myself with more </w:t>
-      </w:r>
-      <w:r>
-        <w:rPr>
-          <w:rFonts w:ascii="Times New Roman" w:hAnsi="Times New Roman" w:cs="Times New Roman"/>
-        </w:rPr>
-        <w:t xml:space="preserve">spare </w:t>
-      </w:r>
-      <w:r>
-        <w:rPr>
-          <w:rFonts w:ascii="Times New Roman" w:hAnsi="Times New Roman" w:cs="Times New Roman"/>
-        </w:rPr>
-        <w:t xml:space="preserve">time </w:t>
-      </w:r>
-      <w:r>
-        <w:rPr>
-          <w:rFonts w:ascii="Times New Roman" w:hAnsi="Times New Roman" w:cs="Times New Roman"/>
-        </w:rPr>
-        <w:t>between</w:t>
-      </w:r>
-      <w:r>
-        <w:rPr>
-          <w:rFonts w:ascii="Times New Roman" w:hAnsi="Times New Roman" w:cs="Times New Roman"/>
-        </w:rPr>
-        <w:t xml:space="preserve"> zoom lectures, which were notoriously more boring than normal lectures. </w:t>
-      </w:r>
-      <w:r>
-        <w:rPr>
-          <w:rFonts w:ascii="Times New Roman" w:hAnsi="Times New Roman" w:cs="Times New Roman"/>
-        </w:rPr>
-        <w:t xml:space="preserve">So, </w:t>
-      </w:r>
-      <w:r>
-        <w:rPr>
-          <w:rFonts w:ascii="Times New Roman" w:hAnsi="Times New Roman" w:cs="Times New Roman"/>
-        </w:rPr>
-        <w:t xml:space="preserve">I filled a small piece of each day browsing </w:t>
-      </w:r>
-      <w:r>
-        <w:rPr>
-          <w:rFonts w:ascii="Times New Roman" w:hAnsi="Times New Roman" w:cs="Times New Roman"/>
-        </w:rPr>
-        <w:t>Zillow. For</w:t>
-      </w:r>
-      <w:r>
-        <w:rPr>
-          <w:rFonts w:ascii="Times New Roman" w:hAnsi="Times New Roman" w:cs="Times New Roman"/>
-        </w:rPr>
-        <w:t xml:space="preserve"> sale listings </w:t>
-      </w:r>
-      <w:r>
-        <w:rPr>
-          <w:rFonts w:ascii="Times New Roman" w:hAnsi="Times New Roman" w:cs="Times New Roman"/>
-        </w:rPr>
-        <w:t xml:space="preserve">were being posted and with each one. I </w:t>
-      </w:r>
-      <w:r>
-        <w:rPr>
-          <w:rFonts w:ascii="Times New Roman" w:hAnsi="Times New Roman" w:cs="Times New Roman"/>
-        </w:rPr>
-        <w:t>conduct</w:t>
-      </w:r>
-      <w:r>
-        <w:rPr>
-          <w:rFonts w:ascii="Times New Roman" w:hAnsi="Times New Roman" w:cs="Times New Roman"/>
-        </w:rPr>
-        <w:t>ed a</w:t>
-      </w:r>
-      <w:r>
-        <w:rPr>
-          <w:rFonts w:ascii="Times New Roman" w:hAnsi="Times New Roman" w:cs="Times New Roman"/>
-        </w:rPr>
-        <w:t xml:space="preserve"> profitability analysis stud</w:t>
-      </w:r>
-      <w:r>
-        <w:rPr>
-          <w:rFonts w:ascii="Times New Roman" w:hAnsi="Times New Roman" w:cs="Times New Roman"/>
-        </w:rPr>
-        <w:t>y.</w:t>
-      </w:r>
-    </w:p>
-    <w:p>
-      <w:pPr>
-        <w:spacing w:line="480" w:lineRule="auto"/>
-        <w:rPr>
-          <w:rFonts w:ascii="Times New Roman" w:hAnsi="Times New Roman" w:cs="Times New Roman"/>
-        </w:rPr>
-      </w:pPr>
-    </w:p>
-    <w:p>
-      <w:pPr>
-        <w:spacing w:line="480" w:lineRule="auto"/>
-        <w:rPr>
-          <w:rFonts w:ascii="Times New Roman" w:hAnsi="Times New Roman" w:cs="Times New Roman"/>
-        </w:rPr>
-      </w:pPr>
-      <w:r>
-        <w:rPr>
-          <w:rFonts w:ascii="Times New Roman" w:hAnsi="Times New Roman" w:cs="Times New Roman"/>
-        </w:rPr>
-        <w:t>After</w:t>
-      </w:r>
-      <w:r>
-        <w:rPr>
-          <w:rFonts w:ascii="Times New Roman" w:hAnsi="Times New Roman" w:cs="Times New Roman"/>
-        </w:rPr>
-        <w:t xml:space="preserve"> some time,</w:t>
-      </w:r>
-      <w:r>
-        <w:rPr>
-          <w:rFonts w:ascii="Times New Roman" w:hAnsi="Times New Roman" w:cs="Times New Roman"/>
-        </w:rPr>
-        <w:t xml:space="preserve"> I found a property that was </w:t>
-      </w:r>
-      <w:r>
-        <w:rPr>
-          <w:rFonts w:ascii="Times New Roman" w:hAnsi="Times New Roman" w:cs="Times New Roman"/>
-        </w:rPr>
-        <w:t xml:space="preserve">just a tad bit more brilliant </w:t>
-      </w:r>
-      <w:r>
-        <w:rPr>
-          <w:rFonts w:ascii="Times New Roman" w:hAnsi="Times New Roman" w:cs="Times New Roman"/>
-        </w:rPr>
-        <w:t xml:space="preserve">than the rest, and so, without having any idea on how id fund the project, I toured the property and made an offer. </w:t>
-      </w:r>
-    </w:p>
-    <w:p>
-      <w:pPr>
-        <w:spacing w:line="480" w:lineRule="auto"/>
-        <w:rPr>
-          <w:rFonts w:ascii="Times New Roman" w:hAnsi="Times New Roman" w:cs="Times New Roman"/>
-        </w:rPr>
-      </w:pPr>
-      <w:r>
-        <w:rPr>
-          <w:rFonts w:ascii="Times New Roman" w:hAnsi="Times New Roman" w:cs="Times New Roman"/>
-        </w:rPr>
-        <w:t>It wasn</w:t>
-      </w:r>
-      <w:r>
-        <w:rPr>
-          <w:rFonts w:ascii="Times New Roman" w:hAnsi="Times New Roman" w:cs="Times New Roman"/>
-        </w:rPr>
-        <w:t>’</w:t>
-      </w:r>
-      <w:r>
-        <w:rPr>
-          <w:rFonts w:ascii="Times New Roman" w:hAnsi="Times New Roman" w:cs="Times New Roman"/>
-        </w:rPr>
-        <w:t xml:space="preserve">t easy deciding on how to fund the down </w:t>
-      </w:r>
-      <w:r>
-        <w:rPr>
-          <w:rFonts w:ascii="Times New Roman" w:hAnsi="Times New Roman" w:cs="Times New Roman"/>
-        </w:rPr>
-        <w:t>payment</w:t>
-      </w:r>
-      <w:r>
-        <w:rPr>
-          <w:rFonts w:ascii="Times New Roman" w:hAnsi="Times New Roman" w:cs="Times New Roman"/>
-        </w:rPr>
-        <w:t xml:space="preserve"> – which seemed like an impossible task to an already broke college student. It wasn’t easy</w:t>
-      </w:r>
-      <w:r>
-        <w:rPr>
-          <w:rFonts w:ascii="Times New Roman" w:hAnsi="Times New Roman" w:cs="Times New Roman"/>
-        </w:rPr>
-        <w:t xml:space="preserve"> qualifying for the </w:t>
-      </w:r>
-      <w:r>
-        <w:rPr>
-          <w:rFonts w:ascii="Times New Roman" w:hAnsi="Times New Roman" w:cs="Times New Roman"/>
-        </w:rPr>
-        <w:t>loan or</w:t>
-      </w:r>
-      <w:r>
-        <w:rPr>
-          <w:rFonts w:ascii="Times New Roman" w:hAnsi="Times New Roman" w:cs="Times New Roman"/>
-        </w:rPr>
-        <w:t xml:space="preserve"> conducting all the inspections necessary during the purchase process. But because the numbers were solid, </w:t>
-      </w:r>
-      <w:r>
-        <w:rPr>
-          <w:rFonts w:ascii="Times New Roman" w:hAnsi="Times New Roman" w:cs="Times New Roman"/>
-        </w:rPr>
-        <w:t xml:space="preserve">I </w:t>
-      </w:r>
-      <w:r>
-        <w:rPr>
-          <w:rFonts w:ascii="Times New Roman" w:hAnsi="Times New Roman" w:cs="Times New Roman"/>
-        </w:rPr>
-        <w:t xml:space="preserve">knew it had to be </w:t>
-      </w:r>
-      <w:r>
-        <w:rPr>
-          <w:rFonts w:ascii="Times New Roman" w:hAnsi="Times New Roman" w:cs="Times New Roman"/>
-        </w:rPr>
-        <w:t xml:space="preserve">possible. </w:t>
-      </w:r>
-    </w:p>
-    <w:p>
-      <w:pPr>
-        <w:spacing w:line="480" w:lineRule="auto"/>
-        <w:rPr>
-          <w:rFonts w:ascii="Times New Roman" w:hAnsi="Times New Roman" w:cs="Times New Roman"/>
-        </w:rPr>
-      </w:pPr>
-    </w:p>
-    <w:p>
-      <w:pPr>
-        <w:spacing w:line="480" w:lineRule="auto"/>
-        <w:rPr>
-          <w:rFonts w:ascii="Times New Roman" w:hAnsi="Times New Roman" w:cs="Times New Roman"/>
-        </w:rPr>
-      </w:pPr>
-      <w:r>
-        <w:rPr>
-          <w:rFonts w:ascii="Times New Roman" w:hAnsi="Times New Roman" w:cs="Times New Roman"/>
-        </w:rPr>
-        <w:t>The challenges continued</w:t>
-      </w:r>
-      <w:r>
-        <w:rPr>
-          <w:rFonts w:ascii="Times New Roman" w:hAnsi="Times New Roman" w:cs="Times New Roman"/>
-        </w:rPr>
-        <w:t xml:space="preserve">. I had a rough first year and learned the most valuable lessons in real estate. More so than anything I read in a book or saw a guru talk about on </w:t>
-      </w:r>
-      <w:proofErr w:type="spellStart"/>
-      <w:r>
-        <w:rPr>
-          <w:rFonts w:ascii="Times New Roman" w:hAnsi="Times New Roman" w:cs="Times New Roman"/>
-        </w:rPr>
-        <w:t>Y</w:t>
-      </w:r>
-      <w:r>
-        <w:rPr>
-          <w:rFonts w:ascii="Times New Roman" w:hAnsi="Times New Roman" w:cs="Times New Roman"/>
-        </w:rPr>
-        <w:t>outube</w:t>
-      </w:r>
-      <w:proofErr w:type="spellEnd"/>
-      <w:r>
-        <w:rPr>
-          <w:rFonts w:ascii="Times New Roman" w:hAnsi="Times New Roman" w:cs="Times New Roman"/>
-        </w:rPr>
-        <w:t xml:space="preserve">. </w:t>
-      </w:r>
-    </w:p>
-    <w:p>
-      <w:pPr>
-        <w:spacing w:line="480" w:lineRule="auto"/>
-        <w:rPr>
-          <w:rFonts w:ascii="Times New Roman" w:hAnsi="Times New Roman" w:cs="Times New Roman"/>
-        </w:rPr>
-      </w:pPr>
-      <w:r>
-        <w:rPr>
-          <w:rFonts w:ascii="Times New Roman" w:hAnsi="Times New Roman" w:cs="Times New Roman"/>
-        </w:rPr>
-        <w:t>The</w:t>
-      </w:r>
-      <w:r>
-        <w:rPr>
-          <w:rFonts w:ascii="Times New Roman" w:hAnsi="Times New Roman" w:cs="Times New Roman"/>
-        </w:rPr>
-        <w:t xml:space="preserve"> risk</w:t>
-      </w:r>
-      <w:r>
-        <w:rPr>
-          <w:rFonts w:ascii="Times New Roman" w:hAnsi="Times New Roman" w:cs="Times New Roman"/>
-        </w:rPr>
-        <w:t xml:space="preserve"> of owning a house was not often spoken about online.</w:t>
-      </w:r>
-      <w:r>
-        <w:rPr>
-          <w:rFonts w:ascii="Times New Roman" w:hAnsi="Times New Roman" w:cs="Times New Roman"/>
-        </w:rPr>
-        <w:t xml:space="preserve"> I found myself </w:t>
-      </w:r>
-      <w:r>
-        <w:rPr>
-          <w:rFonts w:ascii="Times New Roman" w:hAnsi="Times New Roman" w:cs="Times New Roman"/>
-        </w:rPr>
-        <w:t xml:space="preserve">in a situation where </w:t>
-      </w:r>
-      <w:r>
-        <w:rPr>
-          <w:rFonts w:ascii="Times New Roman" w:hAnsi="Times New Roman" w:cs="Times New Roman"/>
-        </w:rPr>
-        <w:t xml:space="preserve">a complete </w:t>
-      </w:r>
-      <w:r>
-        <w:rPr>
-          <w:rFonts w:ascii="Times New Roman" w:hAnsi="Times New Roman" w:cs="Times New Roman"/>
-        </w:rPr>
-        <w:t xml:space="preserve">rehab was necessary. </w:t>
-      </w:r>
-      <w:proofErr w:type="gramStart"/>
-      <w:r>
-        <w:rPr>
-          <w:rFonts w:ascii="Times New Roman" w:hAnsi="Times New Roman" w:cs="Times New Roman"/>
-        </w:rPr>
-        <w:t>My first house,</w:t>
-      </w:r>
-      <w:r>
-        <w:rPr>
-          <w:rFonts w:ascii="Times New Roman" w:hAnsi="Times New Roman" w:cs="Times New Roman"/>
-        </w:rPr>
-        <w:t xml:space="preserve"> </w:t>
-      </w:r>
-      <w:r>
-        <w:rPr>
-          <w:rFonts w:ascii="Times New Roman" w:hAnsi="Times New Roman" w:cs="Times New Roman"/>
-        </w:rPr>
-        <w:t>and</w:t>
-      </w:r>
-      <w:r>
-        <w:rPr>
-          <w:rFonts w:ascii="Times New Roman" w:hAnsi="Times New Roman" w:cs="Times New Roman"/>
-        </w:rPr>
-        <w:t xml:space="preserve"> rental property</w:t>
-      </w:r>
-      <w:r>
-        <w:rPr>
-          <w:rFonts w:ascii="Times New Roman" w:hAnsi="Times New Roman" w:cs="Times New Roman"/>
-        </w:rPr>
-        <w:t>,</w:t>
-      </w:r>
-      <w:proofErr w:type="gramEnd"/>
-      <w:r>
-        <w:rPr>
-          <w:rFonts w:ascii="Times New Roman" w:hAnsi="Times New Roman" w:cs="Times New Roman"/>
-        </w:rPr>
-        <w:t xml:space="preserve"> </w:t>
-      </w:r>
-      <w:r>
-        <w:rPr>
-          <w:rFonts w:ascii="Times New Roman" w:hAnsi="Times New Roman" w:cs="Times New Roman"/>
-        </w:rPr>
         <w:t xml:space="preserve">slowly </w:t>
       </w:r>
       <w:r>
@@ -914,14 +966,8 @@
         <w:rPr>
           <w:rFonts w:ascii="Times New Roman" w:hAnsi="Times New Roman" w:cs="Times New Roman"/>
         </w:rPr>
-        <w:t xml:space="preserve">There was a major lesson to be learned about what something looks like on paper. The cherry on top was that during this chaos, my surgeon, the same one that removed my stapes 4 years ago, </w:t>
-      </w:r>
-      <w:r>
-        <w:rPr>
-          <w:rFonts w:ascii="Times New Roman" w:hAnsi="Times New Roman" w:cs="Times New Roman"/>
-        </w:rPr>
         <w:lastRenderedPageBreak/>
-        <w:t xml:space="preserve">ordered me to stay home for </w:t>
+        <w:t xml:space="preserve">There was a major lesson to be learned about what something looks like on paper. The cherry on top was that during this chaos, my surgeon, the same one that removed my stapes 4 years ago, ordered me to stay home for </w:t>
       </w:r>
       <w:r>
         <w:rPr>

</xml_diff>